<commit_message>
Updates after the 5/21 status call
</commit_message>
<xml_diff>
--- a/project_management/internal_meetings/2013/20130521_meeting_minutes.docx
+++ b/project_management/internal_meetings/2013/20130521_meeting_minutes.docx
@@ -669,12 +669,14 @@
                 <w:lang w:eastAsia="ja-JP"/>
               </w:rPr>
             </w:pPr>
+            <w:proofErr w:type="spellStart"/>
             <w:r>
               <w:rPr>
                 <w:lang w:eastAsia="ja-JP"/>
               </w:rPr>
               <w:t>Terpsys</w:t>
             </w:r>
+            <w:proofErr w:type="spellEnd"/>
           </w:p>
         </w:tc>
         <w:tc>
@@ -714,8 +716,13 @@
                 <w:lang w:eastAsia="ja-JP"/>
               </w:rPr>
             </w:pPr>
-            <w:r>
-              <w:t>Cuong Nguyen</w:t>
+            <w:proofErr w:type="spellStart"/>
+            <w:r>
+              <w:t>Cuong</w:t>
+            </w:r>
+            <w:proofErr w:type="spellEnd"/>
+            <w:r>
+              <w:t xml:space="preserve"> Nguyen</w:t>
             </w:r>
           </w:p>
         </w:tc>
@@ -753,12 +760,14 @@
                 <w:lang w:eastAsia="ja-JP"/>
               </w:rPr>
             </w:pPr>
+            <w:proofErr w:type="spellStart"/>
             <w:r>
               <w:rPr>
                 <w:lang w:eastAsia="ja-JP"/>
               </w:rPr>
               <w:t>Terpsys</w:t>
             </w:r>
+            <w:proofErr w:type="spellEnd"/>
           </w:p>
         </w:tc>
         <w:tc>
@@ -778,6 +787,12 @@
                 <w:lang w:eastAsia="ja-JP"/>
               </w:rPr>
             </w:pPr>
+            <w:r>
+              <w:rPr>
+                <w:lang w:eastAsia="ja-JP"/>
+              </w:rPr>
+              <w:t>X</w:t>
+            </w:r>
           </w:p>
         </w:tc>
       </w:tr>
@@ -832,6 +847,7 @@
                 <w:lang w:eastAsia="ja-JP"/>
               </w:rPr>
             </w:pPr>
+            <w:proofErr w:type="spellStart"/>
             <w:r>
               <w:rPr>
                 <w:lang w:eastAsia="ja-JP"/>
@@ -844,6 +860,7 @@
               </w:rPr>
               <w:t>ys</w:t>
             </w:r>
+            <w:proofErr w:type="spellEnd"/>
           </w:p>
         </w:tc>
         <w:tc>
@@ -967,9 +984,19 @@
                 <w:lang w:eastAsia="ja-JP"/>
               </w:rPr>
             </w:pPr>
-            <w:r>
-              <w:t>Ishwar Chandramouliswaran</w:t>
-            </w:r>
+            <w:proofErr w:type="spellStart"/>
+            <w:r>
+              <w:t>Ishwar</w:t>
+            </w:r>
+            <w:proofErr w:type="spellEnd"/>
+            <w:r>
+              <w:t xml:space="preserve"> </w:t>
+            </w:r>
+            <w:proofErr w:type="spellStart"/>
+            <w:r>
+              <w:t>Chandramouliswaran</w:t>
+            </w:r>
+            <w:proofErr w:type="spellEnd"/>
           </w:p>
         </w:tc>
         <w:tc>
@@ -1052,8 +1079,13 @@
               </w:rPr>
             </w:pPr>
             <w:r>
-              <w:t>Jacob Mensah</w:t>
-            </w:r>
+              <w:t xml:space="preserve">Jacob </w:t>
+            </w:r>
+            <w:proofErr w:type="spellStart"/>
+            <w:r>
+              <w:t>Mensah</w:t>
+            </w:r>
+            <w:proofErr w:type="spellEnd"/>
           </w:p>
         </w:tc>
         <w:tc>
@@ -1090,11 +1122,103 @@
                 <w:lang w:eastAsia="ja-JP"/>
               </w:rPr>
             </w:pPr>
+            <w:proofErr w:type="spellStart"/>
             <w:r>
               <w:rPr>
                 <w:lang w:eastAsia="ja-JP"/>
               </w:rPr>
               <w:t>Terpsys</w:t>
+            </w:r>
+            <w:proofErr w:type="spellEnd"/>
+          </w:p>
+        </w:tc>
+        <w:tc>
+          <w:tcPr>
+            <w:tcW w:w="2196" w:type="dxa"/>
+            <w:tcBorders>
+              <w:top w:val="single" w:sz="4" w:space="0" w:color="auto"/>
+              <w:left w:val="single" w:sz="4" w:space="0" w:color="auto"/>
+              <w:bottom w:val="single" w:sz="4" w:space="0" w:color="auto"/>
+              <w:right w:val="single" w:sz="4" w:space="0" w:color="auto"/>
+            </w:tcBorders>
+          </w:tcPr>
+          <w:p>
+            <w:pPr>
+              <w:jc w:val="center"/>
+              <w:rPr>
+                <w:lang w:eastAsia="ja-JP"/>
+              </w:rPr>
+            </w:pPr>
+            <w:r>
+              <w:rPr>
+                <w:lang w:eastAsia="ja-JP"/>
+              </w:rPr>
+              <w:t>X</w:t>
+            </w:r>
+          </w:p>
+        </w:tc>
+      </w:tr>
+      <w:tr>
+        <w:tc>
+          <w:tcPr>
+            <w:tcW w:w="2845" w:type="dxa"/>
+            <w:tcBorders>
+              <w:top w:val="single" w:sz="4" w:space="0" w:color="auto"/>
+              <w:left w:val="single" w:sz="4" w:space="0" w:color="auto"/>
+              <w:bottom w:val="single" w:sz="4" w:space="0" w:color="auto"/>
+              <w:right w:val="single" w:sz="4" w:space="0" w:color="auto"/>
+            </w:tcBorders>
+          </w:tcPr>
+          <w:p>
+            <w:pPr>
+              <w:rPr>
+                <w:lang w:eastAsia="ja-JP"/>
+              </w:rPr>
+            </w:pPr>
+            <w:r>
+              <w:t>Jill Hadfield</w:t>
+            </w:r>
+          </w:p>
+        </w:tc>
+        <w:tc>
+          <w:tcPr>
+            <w:tcW w:w="2195" w:type="dxa"/>
+            <w:tcBorders>
+              <w:top w:val="single" w:sz="4" w:space="0" w:color="auto"/>
+              <w:left w:val="single" w:sz="4" w:space="0" w:color="auto"/>
+              <w:bottom w:val="single" w:sz="4" w:space="0" w:color="auto"/>
+              <w:right w:val="single" w:sz="4" w:space="0" w:color="auto"/>
+            </w:tcBorders>
+          </w:tcPr>
+          <w:p>
+            <w:pPr>
+              <w:rPr>
+                <w:lang w:eastAsia="ja-JP"/>
+              </w:rPr>
+            </w:pPr>
+          </w:p>
+        </w:tc>
+        <w:tc>
+          <w:tcPr>
+            <w:tcW w:w="2196" w:type="dxa"/>
+            <w:tcBorders>
+              <w:top w:val="single" w:sz="4" w:space="0" w:color="auto"/>
+              <w:left w:val="single" w:sz="4" w:space="0" w:color="auto"/>
+              <w:bottom w:val="single" w:sz="4" w:space="0" w:color="auto"/>
+              <w:right w:val="single" w:sz="4" w:space="0" w:color="auto"/>
+            </w:tcBorders>
+          </w:tcPr>
+          <w:p>
+            <w:pPr>
+              <w:rPr>
+                <w:lang w:eastAsia="ja-JP"/>
+              </w:rPr>
+            </w:pPr>
+            <w:r>
+              <w:rPr>
+                <w:lang w:eastAsia="ja-JP"/>
+              </w:rPr>
+              <w:t>NCI</w:t>
             </w:r>
           </w:p>
         </w:tc>
@@ -1136,8 +1260,108 @@
               </w:rPr>
             </w:pPr>
             <w:r>
-              <w:t>Jill Hadfield</w:t>
-            </w:r>
+              <w:t>JJ Pan</w:t>
+            </w:r>
+          </w:p>
+        </w:tc>
+        <w:tc>
+          <w:tcPr>
+            <w:tcW w:w="2195" w:type="dxa"/>
+            <w:tcBorders>
+              <w:top w:val="single" w:sz="4" w:space="0" w:color="auto"/>
+              <w:left w:val="single" w:sz="4" w:space="0" w:color="auto"/>
+              <w:bottom w:val="single" w:sz="4" w:space="0" w:color="auto"/>
+              <w:right w:val="single" w:sz="4" w:space="0" w:color="auto"/>
+            </w:tcBorders>
+          </w:tcPr>
+          <w:p>
+            <w:pPr>
+              <w:rPr>
+                <w:lang w:eastAsia="ja-JP"/>
+              </w:rPr>
+            </w:pPr>
+          </w:p>
+        </w:tc>
+        <w:tc>
+          <w:tcPr>
+            <w:tcW w:w="2196" w:type="dxa"/>
+            <w:tcBorders>
+              <w:top w:val="single" w:sz="4" w:space="0" w:color="auto"/>
+              <w:left w:val="single" w:sz="4" w:space="0" w:color="auto"/>
+              <w:bottom w:val="single" w:sz="4" w:space="0" w:color="auto"/>
+              <w:right w:val="single" w:sz="4" w:space="0" w:color="auto"/>
+            </w:tcBorders>
+          </w:tcPr>
+          <w:p>
+            <w:pPr>
+              <w:rPr>
+                <w:lang w:eastAsia="ja-JP"/>
+              </w:rPr>
+            </w:pPr>
+            <w:r>
+              <w:rPr>
+                <w:lang w:eastAsia="ja-JP"/>
+              </w:rPr>
+              <w:t>NCI</w:t>
+            </w:r>
+          </w:p>
+        </w:tc>
+        <w:tc>
+          <w:tcPr>
+            <w:tcW w:w="2196" w:type="dxa"/>
+            <w:tcBorders>
+              <w:top w:val="single" w:sz="4" w:space="0" w:color="auto"/>
+              <w:left w:val="single" w:sz="4" w:space="0" w:color="auto"/>
+              <w:bottom w:val="single" w:sz="4" w:space="0" w:color="auto"/>
+              <w:right w:val="single" w:sz="4" w:space="0" w:color="auto"/>
+            </w:tcBorders>
+          </w:tcPr>
+          <w:p>
+            <w:pPr>
+              <w:jc w:val="center"/>
+              <w:rPr>
+                <w:lang w:eastAsia="ja-JP"/>
+              </w:rPr>
+            </w:pPr>
+            <w:r>
+              <w:rPr>
+                <w:lang w:eastAsia="ja-JP"/>
+              </w:rPr>
+              <w:t>X</w:t>
+            </w:r>
+          </w:p>
+        </w:tc>
+      </w:tr>
+      <w:tr>
+        <w:tc>
+          <w:tcPr>
+            <w:tcW w:w="2845" w:type="dxa"/>
+            <w:tcBorders>
+              <w:top w:val="single" w:sz="4" w:space="0" w:color="auto"/>
+              <w:left w:val="single" w:sz="4" w:space="0" w:color="auto"/>
+              <w:bottom w:val="single" w:sz="4" w:space="0" w:color="auto"/>
+              <w:right w:val="single" w:sz="4" w:space="0" w:color="auto"/>
+            </w:tcBorders>
+          </w:tcPr>
+          <w:p>
+            <w:pPr>
+              <w:rPr>
+                <w:lang w:eastAsia="ja-JP"/>
+              </w:rPr>
+            </w:pPr>
+            <w:proofErr w:type="spellStart"/>
+            <w:r>
+              <w:t>Juli</w:t>
+            </w:r>
+            <w:proofErr w:type="spellEnd"/>
+            <w:r>
+              <w:t xml:space="preserve"> </w:t>
+            </w:r>
+            <w:proofErr w:type="spellStart"/>
+            <w:r>
+              <w:t>Klemm</w:t>
+            </w:r>
+            <w:proofErr w:type="spellEnd"/>
           </w:p>
         </w:tc>
         <w:tc>
@@ -1220,8 +1444,13 @@
               </w:rPr>
             </w:pPr>
             <w:r>
-              <w:t>JJ Pan</w:t>
-            </w:r>
+              <w:t xml:space="preserve">Larry </w:t>
+            </w:r>
+            <w:proofErr w:type="spellStart"/>
+            <w:r>
+              <w:t>Brem</w:t>
+            </w:r>
+            <w:proofErr w:type="spellEnd"/>
           </w:p>
         </w:tc>
         <w:tc>
@@ -1262,7 +1491,7 @@
               <w:rPr>
                 <w:lang w:eastAsia="ja-JP"/>
               </w:rPr>
-              <w:t>NCI</w:t>
+              <w:t>SAIC-F</w:t>
             </w:r>
           </w:p>
         </w:tc>
@@ -1304,8 +1533,13 @@
               </w:rPr>
             </w:pPr>
             <w:r>
-              <w:t>Juli Klemm</w:t>
-            </w:r>
+              <w:t xml:space="preserve">Marina </w:t>
+            </w:r>
+            <w:proofErr w:type="spellStart"/>
+            <w:r>
+              <w:t>Omelchenko</w:t>
+            </w:r>
+            <w:proofErr w:type="spellEnd"/>
           </w:p>
         </w:tc>
         <w:tc>
@@ -1346,8 +1580,280 @@
               <w:rPr>
                 <w:lang w:eastAsia="ja-JP"/>
               </w:rPr>
+              <w:t>ESAC</w:t>
+            </w:r>
+          </w:p>
+        </w:tc>
+        <w:tc>
+          <w:tcPr>
+            <w:tcW w:w="2196" w:type="dxa"/>
+            <w:tcBorders>
+              <w:top w:val="single" w:sz="4" w:space="0" w:color="auto"/>
+              <w:left w:val="single" w:sz="4" w:space="0" w:color="auto"/>
+              <w:bottom w:val="single" w:sz="4" w:space="0" w:color="auto"/>
+              <w:right w:val="single" w:sz="4" w:space="0" w:color="auto"/>
+            </w:tcBorders>
+          </w:tcPr>
+          <w:p>
+            <w:pPr>
+              <w:jc w:val="center"/>
+              <w:rPr>
+                <w:lang w:eastAsia="ja-JP"/>
+              </w:rPr>
+            </w:pPr>
+            <w:r>
+              <w:rPr>
+                <w:lang w:eastAsia="ja-JP"/>
+              </w:rPr>
+              <w:t>X</w:t>
+            </w:r>
+          </w:p>
+        </w:tc>
+      </w:tr>
+      <w:tr>
+        <w:tc>
+          <w:tcPr>
+            <w:tcW w:w="2845" w:type="dxa"/>
+            <w:tcBorders>
+              <w:top w:val="single" w:sz="4" w:space="0" w:color="auto"/>
+              <w:left w:val="single" w:sz="4" w:space="0" w:color="auto"/>
+              <w:bottom w:val="single" w:sz="4" w:space="0" w:color="auto"/>
+              <w:right w:val="single" w:sz="4" w:space="0" w:color="auto"/>
+            </w:tcBorders>
+          </w:tcPr>
+          <w:p>
+            <w:pPr>
+              <w:rPr>
+                <w:lang w:eastAsia="ja-JP"/>
+              </w:rPr>
+            </w:pPr>
+            <w:proofErr w:type="spellStart"/>
+            <w:r>
+              <w:t>Mervi</w:t>
+            </w:r>
+            <w:proofErr w:type="spellEnd"/>
+            <w:r>
+              <w:t xml:space="preserve"> </w:t>
+            </w:r>
+            <w:proofErr w:type="spellStart"/>
+            <w:r>
+              <w:t>Heiskanen</w:t>
+            </w:r>
+            <w:proofErr w:type="spellEnd"/>
+          </w:p>
+        </w:tc>
+        <w:tc>
+          <w:tcPr>
+            <w:tcW w:w="2195" w:type="dxa"/>
+            <w:tcBorders>
+              <w:top w:val="single" w:sz="4" w:space="0" w:color="auto"/>
+              <w:left w:val="single" w:sz="4" w:space="0" w:color="auto"/>
+              <w:bottom w:val="single" w:sz="4" w:space="0" w:color="auto"/>
+              <w:right w:val="single" w:sz="4" w:space="0" w:color="auto"/>
+            </w:tcBorders>
+          </w:tcPr>
+          <w:p>
+            <w:pPr>
+              <w:rPr>
+                <w:lang w:eastAsia="ja-JP"/>
+              </w:rPr>
+            </w:pPr>
+          </w:p>
+        </w:tc>
+        <w:tc>
+          <w:tcPr>
+            <w:tcW w:w="2196" w:type="dxa"/>
+            <w:tcBorders>
+              <w:top w:val="single" w:sz="4" w:space="0" w:color="auto"/>
+              <w:left w:val="single" w:sz="4" w:space="0" w:color="auto"/>
+              <w:bottom w:val="single" w:sz="4" w:space="0" w:color="auto"/>
+              <w:right w:val="single" w:sz="4" w:space="0" w:color="auto"/>
+            </w:tcBorders>
+          </w:tcPr>
+          <w:p>
+            <w:pPr>
+              <w:rPr>
+                <w:lang w:eastAsia="ja-JP"/>
+              </w:rPr>
+            </w:pPr>
+            <w:r>
+              <w:rPr>
+                <w:lang w:eastAsia="ja-JP"/>
+              </w:rPr>
               <w:t>NCI</w:t>
             </w:r>
+          </w:p>
+        </w:tc>
+        <w:tc>
+          <w:tcPr>
+            <w:tcW w:w="2196" w:type="dxa"/>
+            <w:tcBorders>
+              <w:top w:val="single" w:sz="4" w:space="0" w:color="auto"/>
+              <w:left w:val="single" w:sz="4" w:space="0" w:color="auto"/>
+              <w:bottom w:val="single" w:sz="4" w:space="0" w:color="auto"/>
+              <w:right w:val="single" w:sz="4" w:space="0" w:color="auto"/>
+            </w:tcBorders>
+          </w:tcPr>
+          <w:p>
+            <w:pPr>
+              <w:jc w:val="center"/>
+              <w:rPr>
+                <w:lang w:eastAsia="ja-JP"/>
+              </w:rPr>
+            </w:pPr>
+            <w:r>
+              <w:rPr>
+                <w:lang w:eastAsia="ja-JP"/>
+              </w:rPr>
+              <w:t>X</w:t>
+            </w:r>
+          </w:p>
+        </w:tc>
+      </w:tr>
+      <w:tr>
+        <w:tc>
+          <w:tcPr>
+            <w:tcW w:w="2845" w:type="dxa"/>
+            <w:tcBorders>
+              <w:top w:val="single" w:sz="4" w:space="0" w:color="auto"/>
+              <w:left w:val="single" w:sz="4" w:space="0" w:color="auto"/>
+              <w:bottom w:val="single" w:sz="4" w:space="0" w:color="auto"/>
+              <w:right w:val="single" w:sz="4" w:space="0" w:color="auto"/>
+            </w:tcBorders>
+          </w:tcPr>
+          <w:p>
+            <w:r>
+              <w:t>Mike Hunter</w:t>
+            </w:r>
+          </w:p>
+        </w:tc>
+        <w:tc>
+          <w:tcPr>
+            <w:tcW w:w="2195" w:type="dxa"/>
+            <w:tcBorders>
+              <w:top w:val="single" w:sz="4" w:space="0" w:color="auto"/>
+              <w:left w:val="single" w:sz="4" w:space="0" w:color="auto"/>
+              <w:bottom w:val="single" w:sz="4" w:space="0" w:color="auto"/>
+              <w:right w:val="single" w:sz="4" w:space="0" w:color="auto"/>
+            </w:tcBorders>
+          </w:tcPr>
+          <w:p>
+            <w:pPr>
+              <w:rPr>
+                <w:lang w:eastAsia="ja-JP"/>
+              </w:rPr>
+            </w:pPr>
+          </w:p>
+        </w:tc>
+        <w:tc>
+          <w:tcPr>
+            <w:tcW w:w="2196" w:type="dxa"/>
+            <w:tcBorders>
+              <w:top w:val="single" w:sz="4" w:space="0" w:color="auto"/>
+              <w:left w:val="single" w:sz="4" w:space="0" w:color="auto"/>
+              <w:bottom w:val="single" w:sz="4" w:space="0" w:color="auto"/>
+              <w:right w:val="single" w:sz="4" w:space="0" w:color="auto"/>
+            </w:tcBorders>
+          </w:tcPr>
+          <w:p>
+            <w:pPr>
+              <w:rPr>
+                <w:lang w:eastAsia="ja-JP"/>
+              </w:rPr>
+            </w:pPr>
+            <w:r>
+              <w:rPr>
+                <w:lang w:eastAsia="ja-JP"/>
+              </w:rPr>
+              <w:t>5AM</w:t>
+            </w:r>
+          </w:p>
+        </w:tc>
+        <w:tc>
+          <w:tcPr>
+            <w:tcW w:w="2196" w:type="dxa"/>
+            <w:tcBorders>
+              <w:top w:val="single" w:sz="4" w:space="0" w:color="auto"/>
+              <w:left w:val="single" w:sz="4" w:space="0" w:color="auto"/>
+              <w:bottom w:val="single" w:sz="4" w:space="0" w:color="auto"/>
+              <w:right w:val="single" w:sz="4" w:space="0" w:color="auto"/>
+            </w:tcBorders>
+          </w:tcPr>
+          <w:p>
+            <w:pPr>
+              <w:jc w:val="center"/>
+              <w:rPr>
+                <w:lang w:eastAsia="ja-JP"/>
+              </w:rPr>
+            </w:pPr>
+            <w:r>
+              <w:rPr>
+                <w:lang w:eastAsia="ja-JP"/>
+              </w:rPr>
+              <w:t>X</w:t>
+            </w:r>
+          </w:p>
+        </w:tc>
+      </w:tr>
+      <w:tr>
+        <w:tc>
+          <w:tcPr>
+            <w:tcW w:w="2845" w:type="dxa"/>
+            <w:tcBorders>
+              <w:top w:val="single" w:sz="4" w:space="0" w:color="auto"/>
+              <w:left w:val="single" w:sz="4" w:space="0" w:color="auto"/>
+              <w:bottom w:val="single" w:sz="4" w:space="0" w:color="auto"/>
+              <w:right w:val="single" w:sz="4" w:space="0" w:color="auto"/>
+            </w:tcBorders>
+          </w:tcPr>
+          <w:p>
+            <w:r>
+              <w:t>Sarah Elkins</w:t>
+            </w:r>
+          </w:p>
+        </w:tc>
+        <w:tc>
+          <w:tcPr>
+            <w:tcW w:w="2195" w:type="dxa"/>
+            <w:tcBorders>
+              <w:top w:val="single" w:sz="4" w:space="0" w:color="auto"/>
+              <w:left w:val="single" w:sz="4" w:space="0" w:color="auto"/>
+              <w:bottom w:val="single" w:sz="4" w:space="0" w:color="auto"/>
+              <w:right w:val="single" w:sz="4" w:space="0" w:color="auto"/>
+            </w:tcBorders>
+          </w:tcPr>
+          <w:p>
+            <w:pPr>
+              <w:rPr>
+                <w:lang w:eastAsia="ja-JP"/>
+              </w:rPr>
+            </w:pPr>
+          </w:p>
+        </w:tc>
+        <w:tc>
+          <w:tcPr>
+            <w:tcW w:w="2196" w:type="dxa"/>
+            <w:tcBorders>
+              <w:top w:val="single" w:sz="4" w:space="0" w:color="auto"/>
+              <w:left w:val="single" w:sz="4" w:space="0" w:color="auto"/>
+              <w:bottom w:val="single" w:sz="4" w:space="0" w:color="auto"/>
+              <w:right w:val="single" w:sz="4" w:space="0" w:color="auto"/>
+            </w:tcBorders>
+          </w:tcPr>
+          <w:p>
+            <w:pPr>
+              <w:rPr>
+                <w:lang w:eastAsia="ja-JP"/>
+              </w:rPr>
+            </w:pPr>
+            <w:proofErr w:type="spellStart"/>
+            <w:r>
+              <w:rPr>
+                <w:lang w:eastAsia="ja-JP"/>
+              </w:rPr>
+              <w:t>TerpSys</w:t>
+            </w:r>
+            <w:proofErr w:type="spellEnd"/>
           </w:p>
         </w:tc>
         <w:tc>
@@ -1388,8 +1894,97 @@
               </w:rPr>
             </w:pPr>
             <w:r>
-              <w:t>Larry Brem</w:t>
-            </w:r>
+              <w:t>Shine Jacob</w:t>
+            </w:r>
+          </w:p>
+        </w:tc>
+        <w:tc>
+          <w:tcPr>
+            <w:tcW w:w="2195" w:type="dxa"/>
+            <w:tcBorders>
+              <w:top w:val="single" w:sz="4" w:space="0" w:color="auto"/>
+              <w:left w:val="single" w:sz="4" w:space="0" w:color="auto"/>
+              <w:bottom w:val="single" w:sz="4" w:space="0" w:color="auto"/>
+              <w:right w:val="single" w:sz="4" w:space="0" w:color="auto"/>
+            </w:tcBorders>
+          </w:tcPr>
+          <w:p>
+            <w:pPr>
+              <w:rPr>
+                <w:lang w:eastAsia="ja-JP"/>
+              </w:rPr>
+            </w:pPr>
+          </w:p>
+        </w:tc>
+        <w:tc>
+          <w:tcPr>
+            <w:tcW w:w="2196" w:type="dxa"/>
+            <w:tcBorders>
+              <w:top w:val="single" w:sz="4" w:space="0" w:color="auto"/>
+              <w:left w:val="single" w:sz="4" w:space="0" w:color="auto"/>
+              <w:bottom w:val="single" w:sz="4" w:space="0" w:color="auto"/>
+              <w:right w:val="single" w:sz="4" w:space="0" w:color="auto"/>
+            </w:tcBorders>
+          </w:tcPr>
+          <w:p>
+            <w:pPr>
+              <w:rPr>
+                <w:lang w:eastAsia="ja-JP"/>
+              </w:rPr>
+            </w:pPr>
+            <w:r>
+              <w:rPr>
+                <w:lang w:eastAsia="ja-JP"/>
+              </w:rPr>
+              <w:t>ESAC</w:t>
+            </w:r>
+          </w:p>
+        </w:tc>
+        <w:tc>
+          <w:tcPr>
+            <w:tcW w:w="2196" w:type="dxa"/>
+            <w:tcBorders>
+              <w:top w:val="single" w:sz="4" w:space="0" w:color="auto"/>
+              <w:left w:val="single" w:sz="4" w:space="0" w:color="auto"/>
+              <w:bottom w:val="single" w:sz="4" w:space="0" w:color="auto"/>
+              <w:right w:val="single" w:sz="4" w:space="0" w:color="auto"/>
+            </w:tcBorders>
+          </w:tcPr>
+          <w:p>
+            <w:pPr>
+              <w:jc w:val="center"/>
+              <w:rPr>
+                <w:lang w:eastAsia="ja-JP"/>
+              </w:rPr>
+            </w:pPr>
+          </w:p>
+        </w:tc>
+      </w:tr>
+      <w:tr>
+        <w:tc>
+          <w:tcPr>
+            <w:tcW w:w="2845" w:type="dxa"/>
+            <w:tcBorders>
+              <w:top w:val="single" w:sz="4" w:space="0" w:color="auto"/>
+              <w:left w:val="single" w:sz="4" w:space="0" w:color="auto"/>
+              <w:bottom w:val="single" w:sz="4" w:space="0" w:color="auto"/>
+              <w:right w:val="single" w:sz="4" w:space="0" w:color="auto"/>
+            </w:tcBorders>
+          </w:tcPr>
+          <w:p>
+            <w:proofErr w:type="spellStart"/>
+            <w:r>
+              <w:t>Sudha</w:t>
+            </w:r>
+            <w:proofErr w:type="spellEnd"/>
+            <w:r>
+              <w:t xml:space="preserve"> </w:t>
+            </w:r>
+            <w:proofErr w:type="spellStart"/>
+            <w:r>
+              <w:t>Chudamani</w:t>
+            </w:r>
+            <w:proofErr w:type="spellEnd"/>
           </w:p>
         </w:tc>
         <w:tc>
@@ -1471,8 +2066,13 @@
                 <w:lang w:eastAsia="ja-JP"/>
               </w:rPr>
             </w:pPr>
-            <w:r>
-              <w:t>Marina Omelchenko</w:t>
+            <w:proofErr w:type="spellStart"/>
+            <w:r>
+              <w:t>Ulli</w:t>
+            </w:r>
+            <w:proofErr w:type="spellEnd"/>
+            <w:r>
+              <w:t xml:space="preserve"> Wagner</w:t>
             </w:r>
           </w:p>
         </w:tc>
@@ -1514,7 +2114,107 @@
               <w:rPr>
                 <w:lang w:eastAsia="ja-JP"/>
               </w:rPr>
-              <w:t>ESAC</w:t>
+              <w:t>SAIC-F</w:t>
+            </w:r>
+          </w:p>
+        </w:tc>
+        <w:tc>
+          <w:tcPr>
+            <w:tcW w:w="2196" w:type="dxa"/>
+            <w:tcBorders>
+              <w:top w:val="single" w:sz="4" w:space="0" w:color="auto"/>
+              <w:left w:val="single" w:sz="4" w:space="0" w:color="auto"/>
+              <w:bottom w:val="single" w:sz="4" w:space="0" w:color="auto"/>
+              <w:right w:val="single" w:sz="4" w:space="0" w:color="auto"/>
+            </w:tcBorders>
+          </w:tcPr>
+          <w:p>
+            <w:pPr>
+              <w:jc w:val="center"/>
+              <w:rPr>
+                <w:lang w:eastAsia="ja-JP"/>
+              </w:rPr>
+            </w:pPr>
+            <w:r>
+              <w:rPr>
+                <w:lang w:eastAsia="ja-JP"/>
+              </w:rPr>
+              <w:t>X</w:t>
+            </w:r>
+          </w:p>
+        </w:tc>
+      </w:tr>
+      <w:tr>
+        <w:tc>
+          <w:tcPr>
+            <w:tcW w:w="2845" w:type="dxa"/>
+            <w:tcBorders>
+              <w:top w:val="single" w:sz="4" w:space="0" w:color="auto"/>
+              <w:left w:val="single" w:sz="4" w:space="0" w:color="auto"/>
+              <w:bottom w:val="single" w:sz="4" w:space="0" w:color="auto"/>
+              <w:right w:val="single" w:sz="4" w:space="0" w:color="auto"/>
+            </w:tcBorders>
+          </w:tcPr>
+          <w:p>
+            <w:pPr>
+              <w:rPr>
+                <w:lang w:eastAsia="ja-JP"/>
+              </w:rPr>
+            </w:pPr>
+            <w:proofErr w:type="spellStart"/>
+            <w:r>
+              <w:t>Xiaopeng</w:t>
+            </w:r>
+            <w:proofErr w:type="spellEnd"/>
+            <w:r>
+              <w:t xml:space="preserve"> </w:t>
+            </w:r>
+            <w:proofErr w:type="spellStart"/>
+            <w:r>
+              <w:t>Bian</w:t>
+            </w:r>
+            <w:proofErr w:type="spellEnd"/>
+          </w:p>
+        </w:tc>
+        <w:tc>
+          <w:tcPr>
+            <w:tcW w:w="2195" w:type="dxa"/>
+            <w:tcBorders>
+              <w:top w:val="single" w:sz="4" w:space="0" w:color="auto"/>
+              <w:left w:val="single" w:sz="4" w:space="0" w:color="auto"/>
+              <w:bottom w:val="single" w:sz="4" w:space="0" w:color="auto"/>
+              <w:right w:val="single" w:sz="4" w:space="0" w:color="auto"/>
+            </w:tcBorders>
+          </w:tcPr>
+          <w:p>
+            <w:pPr>
+              <w:rPr>
+                <w:lang w:eastAsia="ja-JP"/>
+              </w:rPr>
+            </w:pPr>
+          </w:p>
+        </w:tc>
+        <w:tc>
+          <w:tcPr>
+            <w:tcW w:w="2196" w:type="dxa"/>
+            <w:tcBorders>
+              <w:top w:val="single" w:sz="4" w:space="0" w:color="auto"/>
+              <w:left w:val="single" w:sz="4" w:space="0" w:color="auto"/>
+              <w:bottom w:val="single" w:sz="4" w:space="0" w:color="auto"/>
+              <w:right w:val="single" w:sz="4" w:space="0" w:color="auto"/>
+            </w:tcBorders>
+          </w:tcPr>
+          <w:p>
+            <w:pPr>
+              <w:rPr>
+                <w:lang w:eastAsia="ja-JP"/>
+              </w:rPr>
+            </w:pPr>
+            <w:r>
+              <w:rPr>
+                <w:lang w:eastAsia="ja-JP"/>
+              </w:rPr>
+              <w:t>NCI</w:t>
             </w:r>
           </w:p>
         </w:tc>
@@ -1555,8 +2255,13 @@
                 <w:lang w:eastAsia="ja-JP"/>
               </w:rPr>
             </w:pPr>
-            <w:r>
-              <w:t>Mervi Heiskanen</w:t>
+            <w:proofErr w:type="spellStart"/>
+            <w:r>
+              <w:t>Yeon</w:t>
+            </w:r>
+            <w:proofErr w:type="spellEnd"/>
+            <w:r>
+              <w:t xml:space="preserve"> Choi</w:t>
             </w:r>
           </w:p>
         </w:tc>
@@ -1594,12 +2299,14 @@
                 <w:lang w:eastAsia="ja-JP"/>
               </w:rPr>
             </w:pPr>
+            <w:proofErr w:type="spellStart"/>
             <w:r>
               <w:rPr>
                 <w:lang w:eastAsia="ja-JP"/>
               </w:rPr>
-              <w:t>NCI</w:t>
-            </w:r>
+              <w:t>TerpSys</w:t>
+            </w:r>
+            <w:proofErr w:type="spellEnd"/>
           </w:p>
         </w:tc>
         <w:tc>
@@ -1622,579 +2329,6 @@
           </w:p>
         </w:tc>
       </w:tr>
-      <w:tr>
-        <w:tc>
-          <w:tcPr>
-            <w:tcW w:w="2845" w:type="dxa"/>
-            <w:tcBorders>
-              <w:top w:val="single" w:sz="4" w:space="0" w:color="auto"/>
-              <w:left w:val="single" w:sz="4" w:space="0" w:color="auto"/>
-              <w:bottom w:val="single" w:sz="4" w:space="0" w:color="auto"/>
-              <w:right w:val="single" w:sz="4" w:space="0" w:color="auto"/>
-            </w:tcBorders>
-          </w:tcPr>
-          <w:p>
-            <w:r>
-              <w:t>Mike Hunter</w:t>
-            </w:r>
-          </w:p>
-        </w:tc>
-        <w:tc>
-          <w:tcPr>
-            <w:tcW w:w="2195" w:type="dxa"/>
-            <w:tcBorders>
-              <w:top w:val="single" w:sz="4" w:space="0" w:color="auto"/>
-              <w:left w:val="single" w:sz="4" w:space="0" w:color="auto"/>
-              <w:bottom w:val="single" w:sz="4" w:space="0" w:color="auto"/>
-              <w:right w:val="single" w:sz="4" w:space="0" w:color="auto"/>
-            </w:tcBorders>
-          </w:tcPr>
-          <w:p>
-            <w:pPr>
-              <w:rPr>
-                <w:lang w:eastAsia="ja-JP"/>
-              </w:rPr>
-            </w:pPr>
-          </w:p>
-        </w:tc>
-        <w:tc>
-          <w:tcPr>
-            <w:tcW w:w="2196" w:type="dxa"/>
-            <w:tcBorders>
-              <w:top w:val="single" w:sz="4" w:space="0" w:color="auto"/>
-              <w:left w:val="single" w:sz="4" w:space="0" w:color="auto"/>
-              <w:bottom w:val="single" w:sz="4" w:space="0" w:color="auto"/>
-              <w:right w:val="single" w:sz="4" w:space="0" w:color="auto"/>
-            </w:tcBorders>
-          </w:tcPr>
-          <w:p>
-            <w:pPr>
-              <w:rPr>
-                <w:lang w:eastAsia="ja-JP"/>
-              </w:rPr>
-            </w:pPr>
-            <w:r>
-              <w:rPr>
-                <w:lang w:eastAsia="ja-JP"/>
-              </w:rPr>
-              <w:t>5AM</w:t>
-            </w:r>
-          </w:p>
-        </w:tc>
-        <w:tc>
-          <w:tcPr>
-            <w:tcW w:w="2196" w:type="dxa"/>
-            <w:tcBorders>
-              <w:top w:val="single" w:sz="4" w:space="0" w:color="auto"/>
-              <w:left w:val="single" w:sz="4" w:space="0" w:color="auto"/>
-              <w:bottom w:val="single" w:sz="4" w:space="0" w:color="auto"/>
-              <w:right w:val="single" w:sz="4" w:space="0" w:color="auto"/>
-            </w:tcBorders>
-          </w:tcPr>
-          <w:p>
-            <w:pPr>
-              <w:jc w:val="center"/>
-              <w:rPr>
-                <w:lang w:eastAsia="ja-JP"/>
-              </w:rPr>
-            </w:pPr>
-          </w:p>
-        </w:tc>
-      </w:tr>
-      <w:tr>
-        <w:tc>
-          <w:tcPr>
-            <w:tcW w:w="2845" w:type="dxa"/>
-            <w:tcBorders>
-              <w:top w:val="single" w:sz="4" w:space="0" w:color="auto"/>
-              <w:left w:val="single" w:sz="4" w:space="0" w:color="auto"/>
-              <w:bottom w:val="single" w:sz="4" w:space="0" w:color="auto"/>
-              <w:right w:val="single" w:sz="4" w:space="0" w:color="auto"/>
-            </w:tcBorders>
-          </w:tcPr>
-          <w:p>
-            <w:r>
-              <w:t>Sarah Elkins</w:t>
-            </w:r>
-          </w:p>
-        </w:tc>
-        <w:tc>
-          <w:tcPr>
-            <w:tcW w:w="2195" w:type="dxa"/>
-            <w:tcBorders>
-              <w:top w:val="single" w:sz="4" w:space="0" w:color="auto"/>
-              <w:left w:val="single" w:sz="4" w:space="0" w:color="auto"/>
-              <w:bottom w:val="single" w:sz="4" w:space="0" w:color="auto"/>
-              <w:right w:val="single" w:sz="4" w:space="0" w:color="auto"/>
-            </w:tcBorders>
-          </w:tcPr>
-          <w:p>
-            <w:pPr>
-              <w:rPr>
-                <w:lang w:eastAsia="ja-JP"/>
-              </w:rPr>
-            </w:pPr>
-          </w:p>
-        </w:tc>
-        <w:tc>
-          <w:tcPr>
-            <w:tcW w:w="2196" w:type="dxa"/>
-            <w:tcBorders>
-              <w:top w:val="single" w:sz="4" w:space="0" w:color="auto"/>
-              <w:left w:val="single" w:sz="4" w:space="0" w:color="auto"/>
-              <w:bottom w:val="single" w:sz="4" w:space="0" w:color="auto"/>
-              <w:right w:val="single" w:sz="4" w:space="0" w:color="auto"/>
-            </w:tcBorders>
-          </w:tcPr>
-          <w:p>
-            <w:pPr>
-              <w:rPr>
-                <w:lang w:eastAsia="ja-JP"/>
-              </w:rPr>
-            </w:pPr>
-            <w:r>
-              <w:rPr>
-                <w:lang w:eastAsia="ja-JP"/>
-              </w:rPr>
-              <w:t>TerpSys</w:t>
-            </w:r>
-          </w:p>
-        </w:tc>
-        <w:tc>
-          <w:tcPr>
-            <w:tcW w:w="2196" w:type="dxa"/>
-            <w:tcBorders>
-              <w:top w:val="single" w:sz="4" w:space="0" w:color="auto"/>
-              <w:left w:val="single" w:sz="4" w:space="0" w:color="auto"/>
-              <w:bottom w:val="single" w:sz="4" w:space="0" w:color="auto"/>
-              <w:right w:val="single" w:sz="4" w:space="0" w:color="auto"/>
-            </w:tcBorders>
-          </w:tcPr>
-          <w:p>
-            <w:pPr>
-              <w:jc w:val="center"/>
-              <w:rPr>
-                <w:lang w:eastAsia="ja-JP"/>
-              </w:rPr>
-            </w:pPr>
-          </w:p>
-        </w:tc>
-      </w:tr>
-      <w:tr>
-        <w:tc>
-          <w:tcPr>
-            <w:tcW w:w="2845" w:type="dxa"/>
-            <w:tcBorders>
-              <w:top w:val="single" w:sz="4" w:space="0" w:color="auto"/>
-              <w:left w:val="single" w:sz="4" w:space="0" w:color="auto"/>
-              <w:bottom w:val="single" w:sz="4" w:space="0" w:color="auto"/>
-              <w:right w:val="single" w:sz="4" w:space="0" w:color="auto"/>
-            </w:tcBorders>
-          </w:tcPr>
-          <w:p>
-            <w:pPr>
-              <w:rPr>
-                <w:lang w:eastAsia="ja-JP"/>
-              </w:rPr>
-            </w:pPr>
-            <w:r>
-              <w:t>Shine Jacob</w:t>
-            </w:r>
-          </w:p>
-        </w:tc>
-        <w:tc>
-          <w:tcPr>
-            <w:tcW w:w="2195" w:type="dxa"/>
-            <w:tcBorders>
-              <w:top w:val="single" w:sz="4" w:space="0" w:color="auto"/>
-              <w:left w:val="single" w:sz="4" w:space="0" w:color="auto"/>
-              <w:bottom w:val="single" w:sz="4" w:space="0" w:color="auto"/>
-              <w:right w:val="single" w:sz="4" w:space="0" w:color="auto"/>
-            </w:tcBorders>
-          </w:tcPr>
-          <w:p>
-            <w:pPr>
-              <w:rPr>
-                <w:lang w:eastAsia="ja-JP"/>
-              </w:rPr>
-            </w:pPr>
-          </w:p>
-        </w:tc>
-        <w:tc>
-          <w:tcPr>
-            <w:tcW w:w="2196" w:type="dxa"/>
-            <w:tcBorders>
-              <w:top w:val="single" w:sz="4" w:space="0" w:color="auto"/>
-              <w:left w:val="single" w:sz="4" w:space="0" w:color="auto"/>
-              <w:bottom w:val="single" w:sz="4" w:space="0" w:color="auto"/>
-              <w:right w:val="single" w:sz="4" w:space="0" w:color="auto"/>
-            </w:tcBorders>
-          </w:tcPr>
-          <w:p>
-            <w:pPr>
-              <w:rPr>
-                <w:lang w:eastAsia="ja-JP"/>
-              </w:rPr>
-            </w:pPr>
-            <w:r>
-              <w:rPr>
-                <w:lang w:eastAsia="ja-JP"/>
-              </w:rPr>
-              <w:t>ESAC</w:t>
-            </w:r>
-          </w:p>
-        </w:tc>
-        <w:tc>
-          <w:tcPr>
-            <w:tcW w:w="2196" w:type="dxa"/>
-            <w:tcBorders>
-              <w:top w:val="single" w:sz="4" w:space="0" w:color="auto"/>
-              <w:left w:val="single" w:sz="4" w:space="0" w:color="auto"/>
-              <w:bottom w:val="single" w:sz="4" w:space="0" w:color="auto"/>
-              <w:right w:val="single" w:sz="4" w:space="0" w:color="auto"/>
-            </w:tcBorders>
-          </w:tcPr>
-          <w:p>
-            <w:pPr>
-              <w:jc w:val="center"/>
-              <w:rPr>
-                <w:lang w:eastAsia="ja-JP"/>
-              </w:rPr>
-            </w:pPr>
-          </w:p>
-        </w:tc>
-      </w:tr>
-      <w:tr>
-        <w:tc>
-          <w:tcPr>
-            <w:tcW w:w="2845" w:type="dxa"/>
-            <w:tcBorders>
-              <w:top w:val="single" w:sz="4" w:space="0" w:color="auto"/>
-              <w:left w:val="single" w:sz="4" w:space="0" w:color="auto"/>
-              <w:bottom w:val="single" w:sz="4" w:space="0" w:color="auto"/>
-              <w:right w:val="single" w:sz="4" w:space="0" w:color="auto"/>
-            </w:tcBorders>
-          </w:tcPr>
-          <w:p>
-            <w:r>
-              <w:t>Sudha Chudamani</w:t>
-            </w:r>
-          </w:p>
-        </w:tc>
-        <w:tc>
-          <w:tcPr>
-            <w:tcW w:w="2195" w:type="dxa"/>
-            <w:tcBorders>
-              <w:top w:val="single" w:sz="4" w:space="0" w:color="auto"/>
-              <w:left w:val="single" w:sz="4" w:space="0" w:color="auto"/>
-              <w:bottom w:val="single" w:sz="4" w:space="0" w:color="auto"/>
-              <w:right w:val="single" w:sz="4" w:space="0" w:color="auto"/>
-            </w:tcBorders>
-          </w:tcPr>
-          <w:p>
-            <w:pPr>
-              <w:rPr>
-                <w:lang w:eastAsia="ja-JP"/>
-              </w:rPr>
-            </w:pPr>
-          </w:p>
-        </w:tc>
-        <w:tc>
-          <w:tcPr>
-            <w:tcW w:w="2196" w:type="dxa"/>
-            <w:tcBorders>
-              <w:top w:val="single" w:sz="4" w:space="0" w:color="auto"/>
-              <w:left w:val="single" w:sz="4" w:space="0" w:color="auto"/>
-              <w:bottom w:val="single" w:sz="4" w:space="0" w:color="auto"/>
-              <w:right w:val="single" w:sz="4" w:space="0" w:color="auto"/>
-            </w:tcBorders>
-          </w:tcPr>
-          <w:p>
-            <w:pPr>
-              <w:rPr>
-                <w:lang w:eastAsia="ja-JP"/>
-              </w:rPr>
-            </w:pPr>
-            <w:r>
-              <w:rPr>
-                <w:lang w:eastAsia="ja-JP"/>
-              </w:rPr>
-              <w:t>SAIC-F</w:t>
-            </w:r>
-          </w:p>
-        </w:tc>
-        <w:tc>
-          <w:tcPr>
-            <w:tcW w:w="2196" w:type="dxa"/>
-            <w:tcBorders>
-              <w:top w:val="single" w:sz="4" w:space="0" w:color="auto"/>
-              <w:left w:val="single" w:sz="4" w:space="0" w:color="auto"/>
-              <w:bottom w:val="single" w:sz="4" w:space="0" w:color="auto"/>
-              <w:right w:val="single" w:sz="4" w:space="0" w:color="auto"/>
-            </w:tcBorders>
-          </w:tcPr>
-          <w:p>
-            <w:pPr>
-              <w:jc w:val="center"/>
-              <w:rPr>
-                <w:lang w:eastAsia="ja-JP"/>
-              </w:rPr>
-            </w:pPr>
-          </w:p>
-        </w:tc>
-      </w:tr>
-      <w:tr>
-        <w:tc>
-          <w:tcPr>
-            <w:tcW w:w="2845" w:type="dxa"/>
-            <w:tcBorders>
-              <w:top w:val="single" w:sz="4" w:space="0" w:color="auto"/>
-              <w:left w:val="single" w:sz="4" w:space="0" w:color="auto"/>
-              <w:bottom w:val="single" w:sz="4" w:space="0" w:color="auto"/>
-              <w:right w:val="single" w:sz="4" w:space="0" w:color="auto"/>
-            </w:tcBorders>
-          </w:tcPr>
-          <w:p>
-            <w:pPr>
-              <w:rPr>
-                <w:lang w:eastAsia="ja-JP"/>
-              </w:rPr>
-            </w:pPr>
-            <w:r>
-              <w:t>Ulli Wagner</w:t>
-            </w:r>
-          </w:p>
-        </w:tc>
-        <w:tc>
-          <w:tcPr>
-            <w:tcW w:w="2195" w:type="dxa"/>
-            <w:tcBorders>
-              <w:top w:val="single" w:sz="4" w:space="0" w:color="auto"/>
-              <w:left w:val="single" w:sz="4" w:space="0" w:color="auto"/>
-              <w:bottom w:val="single" w:sz="4" w:space="0" w:color="auto"/>
-              <w:right w:val="single" w:sz="4" w:space="0" w:color="auto"/>
-            </w:tcBorders>
-          </w:tcPr>
-          <w:p>
-            <w:pPr>
-              <w:rPr>
-                <w:lang w:eastAsia="ja-JP"/>
-              </w:rPr>
-            </w:pPr>
-          </w:p>
-        </w:tc>
-        <w:tc>
-          <w:tcPr>
-            <w:tcW w:w="2196" w:type="dxa"/>
-            <w:tcBorders>
-              <w:top w:val="single" w:sz="4" w:space="0" w:color="auto"/>
-              <w:left w:val="single" w:sz="4" w:space="0" w:color="auto"/>
-              <w:bottom w:val="single" w:sz="4" w:space="0" w:color="auto"/>
-              <w:right w:val="single" w:sz="4" w:space="0" w:color="auto"/>
-            </w:tcBorders>
-          </w:tcPr>
-          <w:p>
-            <w:pPr>
-              <w:rPr>
-                <w:lang w:eastAsia="ja-JP"/>
-              </w:rPr>
-            </w:pPr>
-            <w:r>
-              <w:rPr>
-                <w:lang w:eastAsia="ja-JP"/>
-              </w:rPr>
-              <w:t>SAIC-F</w:t>
-            </w:r>
-          </w:p>
-        </w:tc>
-        <w:tc>
-          <w:tcPr>
-            <w:tcW w:w="2196" w:type="dxa"/>
-            <w:tcBorders>
-              <w:top w:val="single" w:sz="4" w:space="0" w:color="auto"/>
-              <w:left w:val="single" w:sz="4" w:space="0" w:color="auto"/>
-              <w:bottom w:val="single" w:sz="4" w:space="0" w:color="auto"/>
-              <w:right w:val="single" w:sz="4" w:space="0" w:color="auto"/>
-            </w:tcBorders>
-          </w:tcPr>
-          <w:p>
-            <w:pPr>
-              <w:jc w:val="center"/>
-              <w:rPr>
-                <w:lang w:eastAsia="ja-JP"/>
-              </w:rPr>
-            </w:pPr>
-          </w:p>
-        </w:tc>
-      </w:tr>
-      <w:tr>
-        <w:tc>
-          <w:tcPr>
-            <w:tcW w:w="2845" w:type="dxa"/>
-            <w:tcBorders>
-              <w:top w:val="single" w:sz="4" w:space="0" w:color="auto"/>
-              <w:left w:val="single" w:sz="4" w:space="0" w:color="auto"/>
-              <w:bottom w:val="single" w:sz="4" w:space="0" w:color="auto"/>
-              <w:right w:val="single" w:sz="4" w:space="0" w:color="auto"/>
-            </w:tcBorders>
-          </w:tcPr>
-          <w:p>
-            <w:pPr>
-              <w:rPr>
-                <w:lang w:eastAsia="ja-JP"/>
-              </w:rPr>
-            </w:pPr>
-            <w:r>
-              <w:t>Xiaopeng Bian</w:t>
-            </w:r>
-          </w:p>
-        </w:tc>
-        <w:tc>
-          <w:tcPr>
-            <w:tcW w:w="2195" w:type="dxa"/>
-            <w:tcBorders>
-              <w:top w:val="single" w:sz="4" w:space="0" w:color="auto"/>
-              <w:left w:val="single" w:sz="4" w:space="0" w:color="auto"/>
-              <w:bottom w:val="single" w:sz="4" w:space="0" w:color="auto"/>
-              <w:right w:val="single" w:sz="4" w:space="0" w:color="auto"/>
-            </w:tcBorders>
-          </w:tcPr>
-          <w:p>
-            <w:pPr>
-              <w:rPr>
-                <w:lang w:eastAsia="ja-JP"/>
-              </w:rPr>
-            </w:pPr>
-          </w:p>
-        </w:tc>
-        <w:tc>
-          <w:tcPr>
-            <w:tcW w:w="2196" w:type="dxa"/>
-            <w:tcBorders>
-              <w:top w:val="single" w:sz="4" w:space="0" w:color="auto"/>
-              <w:left w:val="single" w:sz="4" w:space="0" w:color="auto"/>
-              <w:bottom w:val="single" w:sz="4" w:space="0" w:color="auto"/>
-              <w:right w:val="single" w:sz="4" w:space="0" w:color="auto"/>
-            </w:tcBorders>
-          </w:tcPr>
-          <w:p>
-            <w:pPr>
-              <w:rPr>
-                <w:lang w:eastAsia="ja-JP"/>
-              </w:rPr>
-            </w:pPr>
-            <w:r>
-              <w:rPr>
-                <w:lang w:eastAsia="ja-JP"/>
-              </w:rPr>
-              <w:t>NCI</w:t>
-            </w:r>
-          </w:p>
-        </w:tc>
-        <w:tc>
-          <w:tcPr>
-            <w:tcW w:w="2196" w:type="dxa"/>
-            <w:tcBorders>
-              <w:top w:val="single" w:sz="4" w:space="0" w:color="auto"/>
-              <w:left w:val="single" w:sz="4" w:space="0" w:color="auto"/>
-              <w:bottom w:val="single" w:sz="4" w:space="0" w:color="auto"/>
-              <w:right w:val="single" w:sz="4" w:space="0" w:color="auto"/>
-            </w:tcBorders>
-          </w:tcPr>
-          <w:p>
-            <w:pPr>
-              <w:jc w:val="center"/>
-              <w:rPr>
-                <w:lang w:eastAsia="ja-JP"/>
-              </w:rPr>
-            </w:pPr>
-          </w:p>
-        </w:tc>
-      </w:tr>
-      <w:tr>
-        <w:tc>
-          <w:tcPr>
-            <w:tcW w:w="2845" w:type="dxa"/>
-            <w:tcBorders>
-              <w:top w:val="single" w:sz="4" w:space="0" w:color="auto"/>
-              <w:left w:val="single" w:sz="4" w:space="0" w:color="auto"/>
-              <w:bottom w:val="single" w:sz="4" w:space="0" w:color="auto"/>
-              <w:right w:val="single" w:sz="4" w:space="0" w:color="auto"/>
-            </w:tcBorders>
-          </w:tcPr>
-          <w:p>
-            <w:pPr>
-              <w:rPr>
-                <w:lang w:eastAsia="ja-JP"/>
-              </w:rPr>
-            </w:pPr>
-            <w:r>
-              <w:t>Yeon Choi</w:t>
-            </w:r>
-          </w:p>
-        </w:tc>
-        <w:tc>
-          <w:tcPr>
-            <w:tcW w:w="2195" w:type="dxa"/>
-            <w:tcBorders>
-              <w:top w:val="single" w:sz="4" w:space="0" w:color="auto"/>
-              <w:left w:val="single" w:sz="4" w:space="0" w:color="auto"/>
-              <w:bottom w:val="single" w:sz="4" w:space="0" w:color="auto"/>
-              <w:right w:val="single" w:sz="4" w:space="0" w:color="auto"/>
-            </w:tcBorders>
-          </w:tcPr>
-          <w:p>
-            <w:pPr>
-              <w:rPr>
-                <w:lang w:eastAsia="ja-JP"/>
-              </w:rPr>
-            </w:pPr>
-          </w:p>
-        </w:tc>
-        <w:tc>
-          <w:tcPr>
-            <w:tcW w:w="2196" w:type="dxa"/>
-            <w:tcBorders>
-              <w:top w:val="single" w:sz="4" w:space="0" w:color="auto"/>
-              <w:left w:val="single" w:sz="4" w:space="0" w:color="auto"/>
-              <w:bottom w:val="single" w:sz="4" w:space="0" w:color="auto"/>
-              <w:right w:val="single" w:sz="4" w:space="0" w:color="auto"/>
-            </w:tcBorders>
-          </w:tcPr>
-          <w:p>
-            <w:pPr>
-              <w:rPr>
-                <w:lang w:eastAsia="ja-JP"/>
-              </w:rPr>
-            </w:pPr>
-            <w:r>
-              <w:rPr>
-                <w:lang w:eastAsia="ja-JP"/>
-              </w:rPr>
-              <w:t>TerpSys</w:t>
-            </w:r>
-          </w:p>
-        </w:tc>
-        <w:tc>
-          <w:tcPr>
-            <w:tcW w:w="2196" w:type="dxa"/>
-            <w:tcBorders>
-              <w:top w:val="single" w:sz="4" w:space="0" w:color="auto"/>
-              <w:left w:val="single" w:sz="4" w:space="0" w:color="auto"/>
-              <w:bottom w:val="single" w:sz="4" w:space="0" w:color="auto"/>
-              <w:right w:val="single" w:sz="4" w:space="0" w:color="auto"/>
-            </w:tcBorders>
-          </w:tcPr>
-          <w:p>
-            <w:pPr>
-              <w:jc w:val="center"/>
-              <w:rPr>
-                <w:lang w:eastAsia="ja-JP"/>
-              </w:rPr>
-            </w:pPr>
-          </w:p>
-        </w:tc>
-      </w:tr>
     </w:tbl>
     <w:p>
       <w:pPr>
@@ -2311,8 +2445,13 @@
     </w:p>
     <w:p>
       <w:r>
-        <w:t>Meeting Password: caA_caI</w:t>
-      </w:r>
+        <w:t xml:space="preserve">Meeting Password: </w:t>
+      </w:r>
+      <w:proofErr w:type="spellStart"/>
+      <w:r>
+        <w:t>caA_caI</w:t>
+      </w:r>
+      <w:proofErr w:type="spellEnd"/>
     </w:p>
     <w:p/>
     <w:p>
@@ -2367,6 +2506,12 @@
           <w:rFonts w:ascii="Arial" w:hAnsi="Arial" w:cs="Arial"/>
         </w:rPr>
         <w:t xml:space="preserve">Meeting Actual Start: </w:t>
+      </w:r>
+      <w:r>
+        <w:rPr>
+          <w:rFonts w:ascii="Arial" w:hAnsi="Arial" w:cs="Arial"/>
+        </w:rPr>
+        <w:t>2:03pm</w:t>
       </w:r>
     </w:p>
     <w:p>
@@ -2425,7 +2570,14 @@
         <w:rPr>
           <w:rFonts w:ascii="Arial" w:hAnsi="Arial" w:cs="Arial"/>
         </w:rPr>
-        <w:t xml:space="preserve"> to use G</w:t>
+        <w:t xml:space="preserve"> to use </w:t>
+      </w:r>
+      <w:proofErr w:type="spellStart"/>
+      <w:r>
+        <w:rPr>
+          <w:rFonts w:ascii="Arial" w:hAnsi="Arial" w:cs="Arial"/>
+        </w:rPr>
+        <w:t>G</w:t>
       </w:r>
       <w:r>
         <w:rPr>
@@ -2439,6 +2591,7 @@
         </w:rPr>
         <w:t>Hub</w:t>
       </w:r>
+      <w:proofErr w:type="spellEnd"/>
       <w:r>
         <w:rPr>
           <w:rFonts w:ascii="Arial" w:hAnsi="Arial" w:cs="Arial"/>
@@ -2457,12 +2610,16 @@
           <w:rFonts w:ascii="Arial" w:hAnsi="Arial" w:cs="Arial"/>
         </w:rPr>
       </w:pPr>
+      <w:proofErr w:type="spellStart"/>
+      <w:proofErr w:type="gramStart"/>
       <w:r>
         <w:rPr>
           <w:rFonts w:ascii="Arial" w:hAnsi="Arial" w:cs="Arial"/>
         </w:rPr>
         <w:t>caArray</w:t>
       </w:r>
+      <w:proofErr w:type="spellEnd"/>
+      <w:proofErr w:type="gramEnd"/>
       <w:r>
         <w:rPr>
           <w:rFonts w:ascii="Arial" w:hAnsi="Arial" w:cs="Arial"/>
@@ -2491,7 +2648,107 @@
         <w:rPr>
           <w:rFonts w:ascii="Arial" w:hAnsi="Arial" w:cs="Arial"/>
         </w:rPr>
-        <w:t>DEV, QA, and PRODUCTION are done.</w:t>
+        <w:t xml:space="preserve">Mike contacted Sarah to confirm </w:t>
+      </w:r>
+      <w:r>
+        <w:rPr>
+          <w:rFonts w:ascii="Arial" w:hAnsi="Arial" w:cs="Arial"/>
+        </w:rPr>
+        <w:t xml:space="preserve">STAGING and TRAINING </w:t>
+      </w:r>
+      <w:r>
+        <w:rPr>
+          <w:rFonts w:ascii="Arial" w:hAnsi="Arial" w:cs="Arial"/>
+        </w:rPr>
+        <w:t>are</w:t>
+      </w:r>
+      <w:r>
+        <w:rPr>
+          <w:rFonts w:ascii="Arial" w:hAnsi="Arial" w:cs="Arial"/>
+        </w:rPr>
+        <w:t xml:space="preserve"> done.</w:t>
+      </w:r>
+    </w:p>
+    <w:p>
+      <w:pPr>
+        <w:numPr>
+          <w:ilvl w:val="3"/>
+          <w:numId w:val="48"/>
+        </w:numPr>
+        <w:jc w:val="left"/>
+        <w:rPr>
+          <w:rFonts w:ascii="Arial" w:hAnsi="Arial" w:cs="Arial"/>
+        </w:rPr>
+      </w:pPr>
+      <w:r>
+        <w:rPr>
+          <w:rFonts w:ascii="Arial" w:hAnsi="Arial" w:cs="Arial"/>
+        </w:rPr>
+        <w:t>Mike will follow up with Sarah</w:t>
+      </w:r>
+      <w:r>
+        <w:rPr>
+          <w:rFonts w:ascii="Arial" w:hAnsi="Arial" w:cs="Arial"/>
+        </w:rPr>
+        <w:t xml:space="preserve"> Wednesday if he doesn’t hear back today</w:t>
+      </w:r>
+      <w:r>
+        <w:rPr>
+          <w:rFonts w:ascii="Arial" w:hAnsi="Arial" w:cs="Arial"/>
+        </w:rPr>
+        <w:t>.</w:t>
+      </w:r>
+    </w:p>
+    <w:p>
+      <w:pPr>
+        <w:numPr>
+          <w:ilvl w:val="3"/>
+          <w:numId w:val="48"/>
+        </w:numPr>
+        <w:jc w:val="left"/>
+        <w:rPr>
+          <w:rFonts w:ascii="Arial" w:hAnsi="Arial" w:cs="Arial"/>
+        </w:rPr>
+      </w:pPr>
+      <w:r>
+        <w:rPr>
+          <w:rFonts w:ascii="Arial" w:hAnsi="Arial" w:cs="Arial"/>
+        </w:rPr>
+        <w:t>If either or both of STAGING and TRAINING need to be updated still, Mike will submit the requests.</w:t>
+      </w:r>
+    </w:p>
+    <w:p>
+      <w:pPr>
+        <w:numPr>
+          <w:ilvl w:val="1"/>
+          <w:numId w:val="48"/>
+        </w:numPr>
+        <w:jc w:val="left"/>
+        <w:rPr>
+          <w:rFonts w:ascii="Arial" w:hAnsi="Arial" w:cs="Arial"/>
+        </w:rPr>
+      </w:pPr>
+      <w:proofErr w:type="spellStart"/>
+      <w:proofErr w:type="gramStart"/>
+      <w:r>
+        <w:rPr>
+          <w:rFonts w:ascii="Arial" w:hAnsi="Arial" w:cs="Arial"/>
+        </w:rPr>
+        <w:t>caIntegrator</w:t>
+      </w:r>
+      <w:proofErr w:type="spellEnd"/>
+      <w:proofErr w:type="gramEnd"/>
+      <w:r>
+        <w:rPr>
+          <w:rFonts w:ascii="Arial" w:hAnsi="Arial" w:cs="Arial"/>
+        </w:rPr>
+        <w:t>:</w:t>
+      </w:r>
+      <w:r>
+        <w:rPr>
+          <w:rFonts w:ascii="Arial" w:hAnsi="Arial" w:cs="Arial"/>
+        </w:rPr>
+        <w:t xml:space="preserve"> </w:t>
       </w:r>
     </w:p>
     <w:p>
@@ -2509,7 +2766,19 @@
         <w:rPr>
           <w:rFonts w:ascii="Arial" w:hAnsi="Arial" w:cs="Arial"/>
         </w:rPr>
-        <w:t>STAGING and TRAINING may still need to be done.</w:t>
+        <w:t xml:space="preserve">PRODUCTION </w:t>
+      </w:r>
+      <w:r>
+        <w:rPr>
+          <w:rFonts w:ascii="Arial" w:hAnsi="Arial" w:cs="Arial"/>
+        </w:rPr>
+        <w:t>update is in progress.</w:t>
+      </w:r>
+      <w:r>
+        <w:rPr>
+          <w:rFonts w:ascii="Arial" w:hAnsi="Arial" w:cs="Arial"/>
+        </w:rPr>
+        <w:t xml:space="preserve"> </w:t>
       </w:r>
     </w:p>
     <w:p>
@@ -2527,7 +2796,74 @@
         <w:rPr>
           <w:rFonts w:ascii="Arial" w:hAnsi="Arial" w:cs="Arial"/>
         </w:rPr>
-        <w:t>Mike will follow up with Sarah.</w:t>
+        <w:t>Abe update</w:t>
+      </w:r>
+      <w:r>
+        <w:rPr>
+          <w:rFonts w:ascii="Arial" w:hAnsi="Arial" w:cs="Arial"/>
+        </w:rPr>
+        <w:t>d</w:t>
+      </w:r>
+      <w:r>
+        <w:rPr>
+          <w:rFonts w:ascii="Arial" w:hAnsi="Arial" w:cs="Arial"/>
+        </w:rPr>
+        <w:t xml:space="preserve"> the PTE</w:t>
+      </w:r>
+      <w:r>
+        <w:rPr>
+          <w:rFonts w:ascii="Arial" w:hAnsi="Arial" w:cs="Arial"/>
+        </w:rPr>
+        <w:t xml:space="preserve"> </w:t>
+      </w:r>
+      <w:r>
+        <w:rPr>
+          <w:rFonts w:ascii="Arial" w:hAnsi="Arial" w:cs="Arial"/>
+        </w:rPr>
+        <w:t xml:space="preserve">as requested and is </w:t>
+      </w:r>
+      <w:r>
+        <w:rPr>
+          <w:rFonts w:ascii="Arial" w:hAnsi="Arial" w:cs="Arial"/>
+        </w:rPr>
+        <w:t>waiting for word that PRODUCTION has been updated</w:t>
+      </w:r>
+      <w:r>
+        <w:rPr>
+          <w:rFonts w:ascii="Arial" w:hAnsi="Arial" w:cs="Arial"/>
+        </w:rPr>
+        <w:t>.</w:t>
+      </w:r>
+    </w:p>
+    <w:p>
+      <w:pPr>
+        <w:numPr>
+          <w:ilvl w:val="0"/>
+          <w:numId w:val="48"/>
+        </w:numPr>
+        <w:jc w:val="left"/>
+        <w:rPr>
+          <w:rFonts w:ascii="Arial" w:hAnsi="Arial" w:cs="Arial"/>
+          <w:b/>
+        </w:rPr>
+      </w:pPr>
+      <w:r>
+        <w:rPr>
+          <w:rFonts w:ascii="Arial" w:hAnsi="Arial" w:cs="Arial"/>
+        </w:rPr>
+        <w:t xml:space="preserve">Ongoing </w:t>
+      </w:r>
+      <w:r>
+        <w:rPr>
+          <w:rFonts w:ascii="Arial" w:hAnsi="Arial" w:cs="Arial"/>
+        </w:rPr>
+        <w:t>Development</w:t>
+      </w:r>
+      <w:r>
+        <w:rPr>
+          <w:rFonts w:ascii="Arial" w:hAnsi="Arial" w:cs="Arial"/>
+        </w:rPr>
+        <w:t>:</w:t>
       </w:r>
     </w:p>
     <w:p>
@@ -2541,23 +2877,21 @@
           <w:rFonts w:ascii="Arial" w:hAnsi="Arial" w:cs="Arial"/>
         </w:rPr>
       </w:pPr>
-      <w:r>
-        <w:rPr>
-          <w:rFonts w:ascii="Arial" w:hAnsi="Arial" w:cs="Arial"/>
-        </w:rPr>
-        <w:t>caIntegrator</w:t>
-      </w:r>
-      <w:r>
-        <w:rPr>
-          <w:rFonts w:ascii="Arial" w:hAnsi="Arial" w:cs="Arial"/>
-        </w:rPr>
-        <w:t>:</w:t>
-      </w:r>
-      <w:r>
-        <w:rPr>
-          <w:rFonts w:ascii="Arial" w:hAnsi="Arial" w:cs="Arial"/>
-        </w:rPr>
-        <w:t xml:space="preserve"> </w:t>
+      <w:proofErr w:type="spellStart"/>
+      <w:proofErr w:type="gramStart"/>
+      <w:r>
+        <w:rPr>
+          <w:rFonts w:ascii="Arial" w:hAnsi="Arial" w:cs="Arial"/>
+        </w:rPr>
+        <w:t>caArray</w:t>
+      </w:r>
+      <w:proofErr w:type="spellEnd"/>
+      <w:proofErr w:type="gramEnd"/>
+      <w:r>
+        <w:rPr>
+          <w:rFonts w:ascii="Arial" w:hAnsi="Arial" w:cs="Arial"/>
+        </w:rPr>
+        <w:t xml:space="preserve">: </w:t>
       </w:r>
     </w:p>
     <w:p>
@@ -2575,37 +2909,50 @@
         <w:rPr>
           <w:rFonts w:ascii="Arial" w:hAnsi="Arial" w:cs="Arial"/>
         </w:rPr>
-        <w:t>Abe</w:t>
-      </w:r>
-      <w:r>
-        <w:rPr>
-          <w:rFonts w:ascii="Arial" w:hAnsi="Arial" w:cs="Arial"/>
-        </w:rPr>
-        <w:t xml:space="preserve"> request</w:t>
-      </w:r>
-      <w:r>
-        <w:rPr>
-          <w:rFonts w:ascii="Arial" w:hAnsi="Arial" w:cs="Arial"/>
-        </w:rPr>
-        <w:t>ed</w:t>
-      </w:r>
-      <w:r>
-        <w:rPr>
-          <w:rFonts w:ascii="Arial" w:hAnsi="Arial" w:cs="Arial"/>
-        </w:rPr>
-        <w:t xml:space="preserve"> </w:t>
-      </w:r>
-      <w:r>
-        <w:rPr>
-          <w:rFonts w:ascii="Arial" w:hAnsi="Arial" w:cs="Arial"/>
-        </w:rPr>
-        <w:t>that PRODUCTION be updated</w:t>
-      </w:r>
-      <w:r>
-        <w:rPr>
-          <w:rFonts w:ascii="Arial" w:hAnsi="Arial" w:cs="Arial"/>
-        </w:rPr>
-        <w:t xml:space="preserve"> </w:t>
+        <w:t xml:space="preserve">The </w:t>
+      </w:r>
+      <w:hyperlink r:id="rId13" w:history="1">
+        <w:r>
+          <w:rPr>
+            <w:rStyle w:val="Hyperlink"/>
+            <w:rFonts w:ascii="Arial" w:hAnsi="Arial" w:cs="Arial"/>
+          </w:rPr>
+          <w:t xml:space="preserve">iteration that ended </w:t>
+        </w:r>
+        <w:r>
+          <w:rPr>
+            <w:rStyle w:val="Hyperlink"/>
+            <w:rFonts w:ascii="Arial" w:hAnsi="Arial" w:cs="Arial"/>
+          </w:rPr>
+          <w:t>yesterday</w:t>
+        </w:r>
+      </w:hyperlink>
+      <w:r>
+        <w:rPr>
+          <w:rFonts w:ascii="Arial" w:hAnsi="Arial" w:cs="Arial"/>
+        </w:rPr>
+        <w:t xml:space="preserve"> focused on fixing an issue with the upgrader</w:t>
+      </w:r>
+      <w:r>
+        <w:rPr>
+          <w:rFonts w:ascii="Arial" w:hAnsi="Arial" w:cs="Arial"/>
+        </w:rPr>
+        <w:t xml:space="preserve"> (</w:t>
+      </w:r>
+      <w:hyperlink r:id="rId14" w:history="1">
+        <w:r>
+          <w:rPr>
+            <w:rStyle w:val="Hyperlink"/>
+            <w:rFonts w:ascii="Arial" w:hAnsi="Arial" w:cs="Arial"/>
+          </w:rPr>
+          <w:t>ARRAY-2622</w:t>
+        </w:r>
+      </w:hyperlink>
+      <w:r>
+        <w:rPr>
+          <w:rFonts w:ascii="Arial" w:hAnsi="Arial" w:cs="Arial"/>
+        </w:rPr>
+        <w:t>)</w:t>
       </w:r>
     </w:p>
     <w:p>
@@ -2623,25 +2970,13 @@
         <w:rPr>
           <w:rFonts w:ascii="Arial" w:hAnsi="Arial" w:cs="Arial"/>
         </w:rPr>
-        <w:t>Abe update</w:t>
-      </w:r>
-      <w:r>
-        <w:rPr>
-          <w:rFonts w:ascii="Arial" w:hAnsi="Arial" w:cs="Arial"/>
-        </w:rPr>
-        <w:t>d</w:t>
-      </w:r>
-      <w:r>
-        <w:rPr>
-          <w:rFonts w:ascii="Arial" w:hAnsi="Arial" w:cs="Arial"/>
-        </w:rPr>
-        <w:t xml:space="preserve"> the PTE</w:t>
-      </w:r>
-      <w:r>
-        <w:rPr>
-          <w:rFonts w:ascii="Arial" w:hAnsi="Arial" w:cs="Arial"/>
-        </w:rPr>
-        <w:t xml:space="preserve"> – just waiting for word that PRODUCTION has been updated</w:t>
+        <w:t>Although we accounted for Winston’s training time (3 days this iteration), t</w:t>
+      </w:r>
+      <w:r>
+        <w:rPr>
+          <w:rFonts w:ascii="Arial" w:hAnsi="Arial" w:cs="Arial"/>
+        </w:rPr>
+        <w:t>he upgrader issue turned out to be larger than expected, so it was not completely fixed during the iteration</w:t>
       </w:r>
       <w:r>
         <w:rPr>
@@ -2653,38 +2988,39 @@
     <w:p>
       <w:pPr>
         <w:numPr>
-          <w:ilvl w:val="0"/>
+          <w:ilvl w:val="4"/>
           <w:numId w:val="48"/>
         </w:numPr>
         <w:jc w:val="left"/>
         <w:rPr>
           <w:rFonts w:ascii="Arial" w:hAnsi="Arial" w:cs="Arial"/>
-          <w:b/>
-        </w:rPr>
-      </w:pPr>
-      <w:r>
-        <w:rPr>
-          <w:rFonts w:ascii="Arial" w:hAnsi="Arial" w:cs="Arial"/>
-        </w:rPr>
-        <w:t xml:space="preserve">Ongoing </w:t>
-      </w:r>
-      <w:r>
-        <w:rPr>
-          <w:rFonts w:ascii="Arial" w:hAnsi="Arial" w:cs="Arial"/>
-        </w:rPr>
-        <w:t>Development</w:t>
-      </w:r>
-      <w:r>
-        <w:rPr>
-          <w:rFonts w:ascii="Arial" w:hAnsi="Arial" w:cs="Arial"/>
-        </w:rPr>
-        <w:t>:</w:t>
+        </w:rPr>
+      </w:pPr>
+      <w:r>
+        <w:rPr>
+          <w:rFonts w:ascii="Arial" w:hAnsi="Arial" w:cs="Arial"/>
+        </w:rPr>
+        <w:t xml:space="preserve">The upgrader is still calling old BDA stuff and it appears that it hasn’t been touched since before the </w:t>
+      </w:r>
+      <w:proofErr w:type="spellStart"/>
+      <w:r>
+        <w:rPr>
+          <w:rFonts w:ascii="Arial" w:hAnsi="Arial" w:cs="Arial"/>
+        </w:rPr>
+        <w:t>JBoss</w:t>
+      </w:r>
+      <w:proofErr w:type="spellEnd"/>
+      <w:r>
+        <w:rPr>
+          <w:rFonts w:ascii="Arial" w:hAnsi="Arial" w:cs="Arial"/>
+        </w:rPr>
+        <w:t xml:space="preserve"> 5.1 upgrade.</w:t>
       </w:r>
     </w:p>
     <w:p>
       <w:pPr>
         <w:numPr>
-          <w:ilvl w:val="1"/>
+          <w:ilvl w:val="4"/>
           <w:numId w:val="48"/>
         </w:numPr>
         <w:jc w:val="left"/>
@@ -2696,13 +3032,31 @@
         <w:rPr>
           <w:rFonts w:ascii="Arial" w:hAnsi="Arial" w:cs="Arial"/>
         </w:rPr>
-        <w:t>caArray</w:t>
-      </w:r>
-      <w:r>
-        <w:rPr>
-          <w:rFonts w:ascii="Arial" w:hAnsi="Arial" w:cs="Arial"/>
-        </w:rPr>
-        <w:t xml:space="preserve">: </w:t>
+        <w:t>Most/all of it</w:t>
+      </w:r>
+      <w:r>
+        <w:rPr>
+          <w:rFonts w:ascii="Arial" w:hAnsi="Arial" w:cs="Arial"/>
+        </w:rPr>
+        <w:t xml:space="preserve"> will need to be updated to get it working again.  Winston knows what needs to be done - it’s just a matter of dedicating the time.</w:t>
+      </w:r>
+    </w:p>
+    <w:p>
+      <w:pPr>
+        <w:numPr>
+          <w:ilvl w:val="3"/>
+          <w:numId w:val="48"/>
+        </w:numPr>
+        <w:jc w:val="left"/>
+        <w:rPr>
+          <w:rFonts w:ascii="Arial" w:hAnsi="Arial" w:cs="Arial"/>
+        </w:rPr>
+      </w:pPr>
+      <w:r>
+        <w:rPr>
+          <w:rFonts w:ascii="Arial" w:hAnsi="Arial" w:cs="Arial"/>
+        </w:rPr>
+        <w:t>This issue has been moved back to the backlog until after the iteration that begins today.</w:t>
       </w:r>
     </w:p>
     <w:p>
@@ -2720,87 +3074,75 @@
         <w:rPr>
           <w:rFonts w:ascii="Arial" w:hAnsi="Arial" w:cs="Arial"/>
         </w:rPr>
-        <w:t xml:space="preserve">QA testing for 2.5.1 </w:t>
-      </w:r>
-      <w:r>
-        <w:rPr>
-          <w:rFonts w:ascii="Arial" w:hAnsi="Arial" w:cs="Arial"/>
-        </w:rPr>
-        <w:t>RC1</w:t>
-      </w:r>
-      <w:r>
-        <w:rPr>
-          <w:rFonts w:ascii="Arial" w:hAnsi="Arial" w:cs="Arial"/>
-        </w:rPr>
-        <w:t>:</w:t>
-      </w:r>
-    </w:p>
-    <w:p>
-      <w:pPr>
-        <w:numPr>
-          <w:ilvl w:val="3"/>
-          <w:numId w:val="48"/>
-        </w:numPr>
-        <w:jc w:val="left"/>
-        <w:rPr>
-          <w:rFonts w:ascii="Arial" w:hAnsi="Arial" w:cs="Arial"/>
-        </w:rPr>
-      </w:pPr>
-      <w:r>
-        <w:rPr>
-          <w:rFonts w:ascii="Arial" w:hAnsi="Arial" w:cs="Arial"/>
-        </w:rPr>
-        <w:t>Open issues</w:t>
-      </w:r>
-      <w:r>
-        <w:rPr>
-          <w:rFonts w:ascii="Arial" w:hAnsi="Arial" w:cs="Arial"/>
-        </w:rPr>
-        <w:t>:</w:t>
-      </w:r>
-    </w:p>
-    <w:p>
-      <w:pPr>
-        <w:numPr>
-          <w:ilvl w:val="4"/>
-          <w:numId w:val="48"/>
-        </w:numPr>
-        <w:jc w:val="left"/>
-        <w:rPr>
-          <w:rFonts w:ascii="Arial" w:hAnsi="Arial" w:cs="Arial"/>
-        </w:rPr>
-      </w:pPr>
-      <w:r>
-        <w:rPr>
-          <w:rFonts w:ascii="Arial" w:hAnsi="Arial" w:cs="Arial"/>
-        </w:rPr>
-        <w:t>ARRAY-2</w:t>
-      </w:r>
-      <w:r>
-        <w:rPr>
-          <w:rFonts w:ascii="Arial" w:hAnsi="Arial" w:cs="Arial"/>
-        </w:rPr>
-        <w:t>6</w:t>
-      </w:r>
-      <w:r>
-        <w:rPr>
-          <w:rFonts w:ascii="Arial" w:hAnsi="Arial" w:cs="Arial"/>
-        </w:rPr>
-        <w:t>5</w:t>
-      </w:r>
-      <w:r>
-        <w:rPr>
-          <w:rFonts w:ascii="Arial" w:hAnsi="Arial" w:cs="Arial"/>
-        </w:rPr>
-        <w:t>3</w:t>
-      </w:r>
+        <w:t xml:space="preserve">The </w:t>
+      </w:r>
+      <w:hyperlink r:id="rId15" w:history="1">
+        <w:r>
+          <w:rPr>
+            <w:rStyle w:val="Hyperlink"/>
+            <w:rFonts w:ascii="Arial" w:hAnsi="Arial" w:cs="Arial"/>
+          </w:rPr>
+          <w:t>iteration that begins today</w:t>
+        </w:r>
+      </w:hyperlink>
+      <w:r>
+        <w:rPr>
+          <w:rFonts w:ascii="Arial" w:hAnsi="Arial" w:cs="Arial"/>
+        </w:rPr>
+        <w:t xml:space="preserve"> </w:t>
+      </w:r>
+      <w:r>
+        <w:rPr>
+          <w:rFonts w:ascii="Arial" w:hAnsi="Arial" w:cs="Arial"/>
+        </w:rPr>
+        <w:t>is</w:t>
+      </w:r>
+      <w:r>
+        <w:rPr>
+          <w:rFonts w:ascii="Arial" w:hAnsi="Arial" w:cs="Arial"/>
+        </w:rPr>
+        <w:t xml:space="preserve"> focus</w:t>
+      </w:r>
+      <w:r>
+        <w:rPr>
+          <w:rFonts w:ascii="Arial" w:hAnsi="Arial" w:cs="Arial"/>
+        </w:rPr>
+        <w:t>ed</w:t>
+      </w:r>
+      <w:r>
+        <w:rPr>
+          <w:rFonts w:ascii="Arial" w:hAnsi="Arial" w:cs="Arial"/>
+        </w:rPr>
+        <w:t xml:space="preserve"> on fixing issues </w:t>
+      </w:r>
+      <w:r>
+        <w:rPr>
+          <w:rFonts w:ascii="Arial" w:hAnsi="Arial" w:cs="Arial"/>
+        </w:rPr>
+        <w:t xml:space="preserve">that prevent large imports with no MAGE-TAB file from completing successfully </w:t>
+      </w:r>
+      <w:r>
+        <w:rPr>
+          <w:rFonts w:ascii="Arial" w:hAnsi="Arial" w:cs="Arial"/>
+        </w:rPr>
+        <w:t>(</w:t>
+      </w:r>
+      <w:hyperlink r:id="rId16" w:history="1">
+        <w:r>
+          <w:rPr>
+            <w:rStyle w:val="Hyperlink"/>
+            <w:rFonts w:ascii="Arial" w:hAnsi="Arial" w:cs="Arial"/>
+          </w:rPr>
+          <w:t>ARRAY-2653</w:t>
+        </w:r>
+      </w:hyperlink>
       <w:r>
         <w:rPr>
           <w:rFonts w:ascii="Arial" w:hAnsi="Arial" w:cs="Arial"/>
         </w:rPr>
         <w:t xml:space="preserve"> / </w:t>
       </w:r>
-      <w:hyperlink r:id="rId13" w:history="1">
+      <w:hyperlink r:id="rId17" w:history="1">
         <w:r>
           <w:rPr>
             <w:rStyle w:val="Hyperlink"/>
@@ -2813,31 +3155,238 @@
         <w:rPr>
           <w:rFonts w:ascii="Arial" w:hAnsi="Arial" w:cs="Arial"/>
         </w:rPr>
-        <w:t xml:space="preserve"> – </w:t>
-      </w:r>
-      <w:r>
-        <w:rPr>
-          <w:rFonts w:ascii="Arial" w:hAnsi="Arial" w:cs="Arial"/>
-        </w:rPr>
-        <w:t>The</w:t>
-      </w:r>
-      <w:r>
-        <w:rPr>
-          <w:rFonts w:ascii="Arial" w:hAnsi="Arial" w:cs="Arial"/>
-        </w:rPr>
-        <w:t xml:space="preserve"> investigation/fix are scheduled for </w:t>
-      </w:r>
-      <w:r>
-        <w:rPr>
-          <w:rFonts w:ascii="Arial" w:hAnsi="Arial" w:cs="Arial"/>
-        </w:rPr>
-        <w:t>the</w:t>
-      </w:r>
-      <w:r>
-        <w:rPr>
-          <w:rFonts w:ascii="Arial" w:hAnsi="Arial" w:cs="Arial"/>
-        </w:rPr>
-        <w:t xml:space="preserve"> next iteration.</w:t>
+        <w:t xml:space="preserve">) and the text and link </w:t>
+      </w:r>
+      <w:r>
+        <w:rPr>
+          <w:rFonts w:ascii="Arial" w:hAnsi="Arial" w:cs="Arial"/>
+        </w:rPr>
+        <w:t>updates</w:t>
+      </w:r>
+      <w:r>
+        <w:rPr>
+          <w:rFonts w:ascii="Arial" w:hAnsi="Arial" w:cs="Arial"/>
+        </w:rPr>
+        <w:t xml:space="preserve"> </w:t>
+      </w:r>
+      <w:r>
+        <w:rPr>
+          <w:rFonts w:ascii="Arial" w:hAnsi="Arial" w:cs="Arial"/>
+        </w:rPr>
+        <w:t>to</w:t>
+      </w:r>
+      <w:r>
+        <w:rPr>
+          <w:rFonts w:ascii="Arial" w:hAnsi="Arial" w:cs="Arial"/>
+        </w:rPr>
+        <w:t xml:space="preserve"> the homepage (</w:t>
+      </w:r>
+      <w:hyperlink r:id="rId18" w:history="1">
+        <w:r>
+          <w:rPr>
+            <w:rStyle w:val="Hyperlink"/>
+            <w:rFonts w:ascii="Arial" w:hAnsi="Arial" w:cs="Arial"/>
+          </w:rPr>
+          <w:t>ARRAY-2656</w:t>
+        </w:r>
+      </w:hyperlink>
+      <w:r>
+        <w:rPr>
+          <w:rFonts w:ascii="Arial" w:hAnsi="Arial" w:cs="Arial"/>
+        </w:rPr>
+        <w:t>).</w:t>
+      </w:r>
+    </w:p>
+    <w:p>
+      <w:pPr>
+        <w:numPr>
+          <w:ilvl w:val="2"/>
+          <w:numId w:val="48"/>
+        </w:numPr>
+        <w:jc w:val="left"/>
+        <w:rPr>
+          <w:rFonts w:ascii="Arial" w:hAnsi="Arial" w:cs="Arial"/>
+        </w:rPr>
+      </w:pPr>
+      <w:r>
+        <w:rPr>
+          <w:rFonts w:ascii="Arial" w:hAnsi="Arial" w:cs="Arial"/>
+        </w:rPr>
+        <w:t>QA testing for 2.5.1</w:t>
+      </w:r>
+      <w:r>
+        <w:rPr>
+          <w:rFonts w:ascii="Arial" w:hAnsi="Arial" w:cs="Arial"/>
+        </w:rPr>
+        <w:t xml:space="preserve"> is complete except for regression testing the fixes</w:t>
+      </w:r>
+      <w:r>
+        <w:rPr>
+          <w:rFonts w:ascii="Arial" w:hAnsi="Arial" w:cs="Arial"/>
+        </w:rPr>
+        <w:t xml:space="preserve"> in the current iteration.</w:t>
+      </w:r>
+    </w:p>
+    <w:p>
+      <w:pPr>
+        <w:numPr>
+          <w:ilvl w:val="2"/>
+          <w:numId w:val="48"/>
+        </w:numPr>
+        <w:jc w:val="left"/>
+        <w:rPr>
+          <w:rFonts w:ascii="Arial" w:hAnsi="Arial" w:cs="Arial"/>
+        </w:rPr>
+      </w:pPr>
+      <w:r>
+        <w:rPr>
+          <w:rFonts w:ascii="Arial" w:hAnsi="Arial" w:cs="Arial"/>
+        </w:rPr>
+        <w:t>We’ll request that</w:t>
+      </w:r>
+      <w:r>
+        <w:rPr>
+          <w:rFonts w:ascii="Arial" w:hAnsi="Arial" w:cs="Arial"/>
+        </w:rPr>
+        <w:t xml:space="preserve"> an </w:t>
+      </w:r>
+      <w:proofErr w:type="spellStart"/>
+      <w:r>
+        <w:rPr>
+          <w:rFonts w:ascii="Arial" w:hAnsi="Arial" w:cs="Arial"/>
+        </w:rPr>
+        <w:t>appscan</w:t>
+      </w:r>
+      <w:proofErr w:type="spellEnd"/>
+      <w:r>
+        <w:rPr>
+          <w:rFonts w:ascii="Arial" w:hAnsi="Arial" w:cs="Arial"/>
+        </w:rPr>
+        <w:t xml:space="preserve"> be run when the issues in this iteration</w:t>
+      </w:r>
+      <w:r>
+        <w:rPr>
+          <w:rFonts w:ascii="Arial" w:hAnsi="Arial" w:cs="Arial"/>
+        </w:rPr>
+        <w:t xml:space="preserve"> are fixed</w:t>
+      </w:r>
+      <w:r>
+        <w:rPr>
+          <w:rFonts w:ascii="Arial" w:hAnsi="Arial" w:cs="Arial"/>
+        </w:rPr>
+        <w:t>.</w:t>
+      </w:r>
+    </w:p>
+    <w:p>
+      <w:pPr>
+        <w:numPr>
+          <w:ilvl w:val="1"/>
+          <w:numId w:val="48"/>
+        </w:numPr>
+        <w:jc w:val="left"/>
+        <w:rPr>
+          <w:rFonts w:ascii="Arial" w:hAnsi="Arial" w:cs="Arial"/>
+        </w:rPr>
+      </w:pPr>
+      <w:proofErr w:type="spellStart"/>
+      <w:proofErr w:type="gramStart"/>
+      <w:r>
+        <w:rPr>
+          <w:rFonts w:ascii="Arial" w:hAnsi="Arial" w:cs="Arial"/>
+        </w:rPr>
+        <w:t>caIntegrator</w:t>
+      </w:r>
+      <w:proofErr w:type="spellEnd"/>
+      <w:proofErr w:type="gramEnd"/>
+      <w:r>
+        <w:rPr>
+          <w:rFonts w:ascii="Arial" w:hAnsi="Arial" w:cs="Arial"/>
+        </w:rPr>
+        <w:t>:</w:t>
+      </w:r>
+    </w:p>
+    <w:p>
+      <w:pPr>
+        <w:numPr>
+          <w:ilvl w:val="2"/>
+          <w:numId w:val="48"/>
+        </w:numPr>
+        <w:jc w:val="left"/>
+        <w:rPr>
+          <w:rFonts w:ascii="Arial" w:hAnsi="Arial" w:cs="Arial"/>
+        </w:rPr>
+      </w:pPr>
+      <w:r>
+        <w:rPr>
+          <w:rFonts w:ascii="Arial" w:hAnsi="Arial" w:cs="Arial"/>
+        </w:rPr>
+        <w:t xml:space="preserve">QA </w:t>
+      </w:r>
+      <w:r>
+        <w:rPr>
+          <w:rFonts w:ascii="Arial" w:hAnsi="Arial" w:cs="Arial"/>
+        </w:rPr>
+        <w:t>testing for</w:t>
+      </w:r>
+      <w:r>
+        <w:rPr>
+          <w:rFonts w:ascii="Arial" w:hAnsi="Arial" w:cs="Arial"/>
+        </w:rPr>
+        <w:t xml:space="preserve"> </w:t>
+      </w:r>
+      <w:r>
+        <w:rPr>
+          <w:rFonts w:ascii="Arial" w:hAnsi="Arial" w:cs="Arial"/>
+        </w:rPr>
+        <w:t>1.4.1 RC1</w:t>
+      </w:r>
+      <w:r>
+        <w:rPr>
+          <w:rFonts w:ascii="Arial" w:hAnsi="Arial" w:cs="Arial"/>
+        </w:rPr>
+        <w:t>:</w:t>
+      </w:r>
+    </w:p>
+    <w:p>
+      <w:pPr>
+        <w:numPr>
+          <w:ilvl w:val="3"/>
+          <w:numId w:val="48"/>
+        </w:numPr>
+        <w:jc w:val="left"/>
+        <w:rPr>
+          <w:rFonts w:ascii="Arial" w:hAnsi="Arial" w:cs="Arial"/>
+        </w:rPr>
+      </w:pPr>
+      <w:r>
+        <w:rPr>
+          <w:rFonts w:ascii="Arial" w:hAnsi="Arial" w:cs="Arial"/>
+        </w:rPr>
+        <w:t>43/</w:t>
+      </w:r>
+      <w:r>
+        <w:rPr>
+          <w:rFonts w:ascii="Arial" w:hAnsi="Arial" w:cs="Arial"/>
+        </w:rPr>
+        <w:t>89 r</w:t>
+      </w:r>
+      <w:r>
+        <w:rPr>
+          <w:rFonts w:ascii="Arial" w:hAnsi="Arial" w:cs="Arial"/>
+        </w:rPr>
+        <w:t xml:space="preserve">egression tests </w:t>
+      </w:r>
+      <w:r>
+        <w:rPr>
+          <w:rFonts w:ascii="Arial" w:hAnsi="Arial" w:cs="Arial"/>
+        </w:rPr>
+        <w:t>complete</w:t>
+      </w:r>
+      <w:r>
+        <w:rPr>
+          <w:rFonts w:ascii="Arial" w:hAnsi="Arial" w:cs="Arial"/>
+        </w:rPr>
+        <w:t>d so far</w:t>
       </w:r>
     </w:p>
     <w:p>
@@ -2855,7 +3404,26 @@
         <w:rPr>
           <w:rFonts w:ascii="Arial" w:hAnsi="Arial" w:cs="Arial"/>
         </w:rPr>
-        <w:t>Upgrader – Winston is working on a fix for this iteration.</w:t>
+        <w:lastRenderedPageBreak/>
+        <w:t>36 passed</w:t>
+      </w:r>
+    </w:p>
+    <w:p>
+      <w:pPr>
+        <w:numPr>
+          <w:ilvl w:val="4"/>
+          <w:numId w:val="48"/>
+        </w:numPr>
+        <w:jc w:val="left"/>
+        <w:rPr>
+          <w:rFonts w:ascii="Arial" w:hAnsi="Arial" w:cs="Arial"/>
+        </w:rPr>
+      </w:pPr>
+      <w:r>
+        <w:rPr>
+          <w:rFonts w:ascii="Arial" w:hAnsi="Arial" w:cs="Arial"/>
+        </w:rPr>
+        <w:t>7 failed</w:t>
       </w:r>
     </w:p>
     <w:p>
@@ -2873,37 +3441,39 @@
         <w:rPr>
           <w:rFonts w:ascii="Arial" w:hAnsi="Arial" w:cs="Arial"/>
         </w:rPr>
-        <w:t>Installer testing completed successfully for clean in</w:t>
-      </w:r>
-      <w:r>
-        <w:rPr>
-          <w:rFonts w:ascii="Arial" w:hAnsi="Arial" w:cs="Arial"/>
-        </w:rPr>
-        <w:t>stall.</w:t>
-      </w:r>
-    </w:p>
-    <w:p>
-      <w:pPr>
-        <w:numPr>
-          <w:ilvl w:val="3"/>
-          <w:numId w:val="48"/>
-        </w:numPr>
-        <w:jc w:val="left"/>
-        <w:rPr>
-          <w:rFonts w:ascii="Arial" w:hAnsi="Arial" w:cs="Arial"/>
-        </w:rPr>
-      </w:pPr>
-      <w:r>
-        <w:rPr>
-          <w:rFonts w:ascii="Arial" w:hAnsi="Arial" w:cs="Arial"/>
-        </w:rPr>
-        <w:t>M</w:t>
-      </w:r>
-      <w:r>
-        <w:rPr>
-          <w:rFonts w:ascii="Arial" w:hAnsi="Arial" w:cs="Arial"/>
-        </w:rPr>
-        <w:t>anual and automated regression testing is complete.</w:t>
+        <w:t>Completed f</w:t>
+      </w:r>
+      <w:r>
+        <w:rPr>
+          <w:rFonts w:ascii="Arial" w:hAnsi="Arial" w:cs="Arial"/>
+        </w:rPr>
+        <w:t xml:space="preserve">unctional testing </w:t>
+      </w:r>
+      <w:r>
+        <w:rPr>
+          <w:rFonts w:ascii="Arial" w:hAnsi="Arial" w:cs="Arial"/>
+        </w:rPr>
+        <w:t xml:space="preserve">for the </w:t>
+      </w:r>
+      <w:proofErr w:type="spellStart"/>
+      <w:r>
+        <w:rPr>
+          <w:rFonts w:ascii="Arial" w:hAnsi="Arial" w:cs="Arial"/>
+        </w:rPr>
+        <w:t>BioDBNet</w:t>
+      </w:r>
+      <w:proofErr w:type="spellEnd"/>
+      <w:r>
+        <w:rPr>
+          <w:rFonts w:ascii="Arial" w:hAnsi="Arial" w:cs="Arial"/>
+        </w:rPr>
+        <w:t xml:space="preserve"> integration</w:t>
+      </w:r>
+      <w:r>
+        <w:rPr>
+          <w:rFonts w:ascii="Arial" w:hAnsi="Arial" w:cs="Arial"/>
+        </w:rPr>
+        <w:t>.</w:t>
       </w:r>
     </w:p>
     <w:p>
@@ -2921,13 +3491,7 @@
         <w:rPr>
           <w:rFonts w:ascii="Arial" w:hAnsi="Arial" w:cs="Arial"/>
         </w:rPr>
-        <w:t xml:space="preserve">Automated Section 508 scan successfully </w:t>
-      </w:r>
-      <w:r>
-        <w:rPr>
-          <w:rFonts w:ascii="Arial" w:hAnsi="Arial" w:cs="Arial"/>
-        </w:rPr>
-        <w:t xml:space="preserve">completed on QA tier. </w:t>
+        <w:t>Section 508 scan will be run this week.</w:t>
       </w:r>
     </w:p>
     <w:p>
@@ -2945,181 +3509,40 @@
         <w:rPr>
           <w:rFonts w:ascii="Arial" w:hAnsi="Arial" w:cs="Arial"/>
         </w:rPr>
-        <w:t xml:space="preserve">Appscan </w:t>
-      </w:r>
-      <w:r>
-        <w:rPr>
-          <w:rFonts w:ascii="Arial" w:hAnsi="Arial" w:cs="Arial"/>
-        </w:rPr>
-        <w:t xml:space="preserve">completed </w:t>
-      </w:r>
-      <w:r>
-        <w:rPr>
-          <w:rFonts w:ascii="Arial" w:hAnsi="Arial" w:cs="Arial"/>
-        </w:rPr>
-        <w:t xml:space="preserve">successfully </w:t>
-      </w:r>
-      <w:r>
-        <w:rPr>
-          <w:rFonts w:ascii="Arial" w:hAnsi="Arial" w:cs="Arial"/>
-        </w:rPr>
-        <w:t>on QA tier.</w:t>
-      </w:r>
-    </w:p>
-    <w:p>
-      <w:pPr>
-        <w:numPr>
-          <w:ilvl w:val="2"/>
-          <w:numId w:val="48"/>
-        </w:numPr>
-        <w:jc w:val="left"/>
-        <w:rPr>
-          <w:rFonts w:ascii="Arial" w:hAnsi="Arial" w:cs="Arial"/>
-        </w:rPr>
-      </w:pPr>
-      <w:r>
-        <w:rPr>
-          <w:rFonts w:ascii="Arial" w:hAnsi="Arial" w:cs="Arial"/>
-        </w:rPr>
-        <w:t>Need to schedule meeting to plan the scope of the next release.</w:t>
-      </w:r>
-    </w:p>
-    <w:p>
-      <w:pPr>
-        <w:numPr>
-          <w:ilvl w:val="2"/>
-          <w:numId w:val="48"/>
-        </w:numPr>
-        <w:jc w:val="left"/>
-        <w:rPr>
-          <w:rFonts w:ascii="Arial" w:hAnsi="Arial" w:cs="Arial"/>
-        </w:rPr>
-      </w:pPr>
-      <w:r>
-        <w:rPr>
-          <w:rFonts w:ascii="Arial" w:hAnsi="Arial" w:cs="Arial"/>
-        </w:rPr>
-        <w:t>Per Juli, update the verbiage on the homepage to reflect the change with caBIG – also need to remove global links on homepage.</w:t>
-      </w:r>
-    </w:p>
-    <w:p>
-      <w:pPr>
-        <w:numPr>
-          <w:ilvl w:val="3"/>
-          <w:numId w:val="48"/>
-        </w:numPr>
-        <w:jc w:val="left"/>
-        <w:rPr>
-          <w:rFonts w:ascii="Arial" w:hAnsi="Arial" w:cs="Arial"/>
-        </w:rPr>
-      </w:pPr>
-      <w:r>
-        <w:rPr>
-          <w:rFonts w:ascii="Arial" w:hAnsi="Arial" w:cs="Arial"/>
-        </w:rPr>
-        <w:t>Will add this to the iteration plan today.</w:t>
-      </w:r>
-    </w:p>
-    <w:p>
-      <w:pPr>
-        <w:numPr>
-          <w:ilvl w:val="1"/>
-          <w:numId w:val="48"/>
-        </w:numPr>
-        <w:jc w:val="left"/>
-        <w:rPr>
-          <w:rFonts w:ascii="Arial" w:hAnsi="Arial" w:cs="Arial"/>
-        </w:rPr>
-      </w:pPr>
-      <w:r>
-        <w:rPr>
-          <w:rFonts w:ascii="Arial" w:hAnsi="Arial" w:cs="Arial"/>
-        </w:rPr>
-        <w:t>caIntegrator:</w:t>
-      </w:r>
-    </w:p>
-    <w:p>
-      <w:pPr>
-        <w:numPr>
-          <w:ilvl w:val="2"/>
-          <w:numId w:val="48"/>
-        </w:numPr>
-        <w:jc w:val="left"/>
-        <w:rPr>
-          <w:rFonts w:ascii="Arial" w:hAnsi="Arial" w:cs="Arial"/>
-        </w:rPr>
-      </w:pPr>
-      <w:r>
-        <w:rPr>
-          <w:rFonts w:ascii="Arial" w:hAnsi="Arial" w:cs="Arial"/>
-        </w:rPr>
-        <w:t xml:space="preserve">QA </w:t>
-      </w:r>
-      <w:r>
-        <w:rPr>
-          <w:rFonts w:ascii="Arial" w:hAnsi="Arial" w:cs="Arial"/>
-        </w:rPr>
-        <w:t>testing for</w:t>
-      </w:r>
-      <w:r>
-        <w:rPr>
-          <w:rFonts w:ascii="Arial" w:hAnsi="Arial" w:cs="Arial"/>
-        </w:rPr>
-        <w:t xml:space="preserve"> </w:t>
-      </w:r>
-      <w:r>
-        <w:rPr>
-          <w:rFonts w:ascii="Arial" w:hAnsi="Arial" w:cs="Arial"/>
-        </w:rPr>
-        <w:t>1.4.1 RC1</w:t>
+        <w:t xml:space="preserve">In the </w:t>
+      </w:r>
+      <w:hyperlink r:id="rId19" w:history="1">
+        <w:r>
+          <w:rPr>
+            <w:rStyle w:val="Hyperlink"/>
+            <w:rFonts w:ascii="Arial" w:hAnsi="Arial" w:cs="Arial"/>
+          </w:rPr>
+          <w:t>iteration that completed yesterday</w:t>
+        </w:r>
+      </w:hyperlink>
+      <w:r>
+        <w:rPr>
+          <w:rFonts w:ascii="Arial" w:hAnsi="Arial" w:cs="Arial"/>
+        </w:rPr>
+        <w:t xml:space="preserve">, </w:t>
+      </w:r>
+      <w:r>
+        <w:rPr>
+          <w:rFonts w:ascii="Arial" w:hAnsi="Arial" w:cs="Arial"/>
+        </w:rPr>
+        <w:t xml:space="preserve">Abe fixed </w:t>
+      </w:r>
+      <w:r>
+        <w:rPr>
+          <w:rFonts w:ascii="Arial" w:hAnsi="Arial" w:cs="Arial"/>
+        </w:rPr>
+        <w:t>some bugs caught in QA</w:t>
       </w:r>
       <w:r>
         <w:rPr>
           <w:rFonts w:ascii="Arial" w:hAnsi="Arial" w:cs="Arial"/>
         </w:rPr>
         <w:t>:</w:t>
-      </w:r>
-    </w:p>
-    <w:p>
-      <w:pPr>
-        <w:numPr>
-          <w:ilvl w:val="3"/>
-          <w:numId w:val="48"/>
-        </w:numPr>
-        <w:jc w:val="left"/>
-        <w:rPr>
-          <w:rFonts w:ascii="Arial" w:hAnsi="Arial" w:cs="Arial"/>
-        </w:rPr>
-      </w:pPr>
-      <w:r>
-        <w:rPr>
-          <w:rFonts w:ascii="Arial" w:hAnsi="Arial" w:cs="Arial"/>
-        </w:rPr>
-        <w:t>43/</w:t>
-      </w:r>
-      <w:r>
-        <w:rPr>
-          <w:rFonts w:ascii="Arial" w:hAnsi="Arial" w:cs="Arial"/>
-        </w:rPr>
-        <w:t>89 r</w:t>
-      </w:r>
-      <w:r>
-        <w:rPr>
-          <w:rFonts w:ascii="Arial" w:hAnsi="Arial" w:cs="Arial"/>
-        </w:rPr>
-        <w:t xml:space="preserve">egression tests </w:t>
-      </w:r>
-      <w:r>
-        <w:rPr>
-          <w:rFonts w:ascii="Arial" w:hAnsi="Arial" w:cs="Arial"/>
-        </w:rPr>
-        <w:t>complete</w:t>
-      </w:r>
-      <w:r>
-        <w:rPr>
-          <w:rFonts w:ascii="Arial" w:hAnsi="Arial" w:cs="Arial"/>
-        </w:rPr>
-        <w:t>d so far</w:t>
       </w:r>
     </w:p>
     <w:p>
@@ -3133,103 +3556,7 @@
           <w:rFonts w:ascii="Arial" w:hAnsi="Arial" w:cs="Arial"/>
         </w:rPr>
       </w:pPr>
-      <w:r>
-        <w:rPr>
-          <w:rFonts w:ascii="Arial" w:hAnsi="Arial" w:cs="Arial"/>
-        </w:rPr>
-        <w:t>36 passed</w:t>
-      </w:r>
-    </w:p>
-    <w:p>
-      <w:pPr>
-        <w:numPr>
-          <w:ilvl w:val="4"/>
-          <w:numId w:val="48"/>
-        </w:numPr>
-        <w:jc w:val="left"/>
-        <w:rPr>
-          <w:rFonts w:ascii="Arial" w:hAnsi="Arial" w:cs="Arial"/>
-        </w:rPr>
-      </w:pPr>
-      <w:r>
-        <w:rPr>
-          <w:rFonts w:ascii="Arial" w:hAnsi="Arial" w:cs="Arial"/>
-        </w:rPr>
-        <w:t>7 failed</w:t>
-      </w:r>
-    </w:p>
-    <w:p>
-      <w:pPr>
-        <w:numPr>
-          <w:ilvl w:val="3"/>
-          <w:numId w:val="48"/>
-        </w:numPr>
-        <w:jc w:val="left"/>
-        <w:rPr>
-          <w:rFonts w:ascii="Arial" w:hAnsi="Arial" w:cs="Arial"/>
-        </w:rPr>
-      </w:pPr>
-      <w:r>
-        <w:rPr>
-          <w:rFonts w:ascii="Arial" w:hAnsi="Arial" w:cs="Arial"/>
-        </w:rPr>
-        <w:t>Completed f</w:t>
-      </w:r>
-      <w:r>
-        <w:rPr>
-          <w:rFonts w:ascii="Arial" w:hAnsi="Arial" w:cs="Arial"/>
-        </w:rPr>
-        <w:t xml:space="preserve">unctional testing </w:t>
-      </w:r>
-      <w:r>
-        <w:rPr>
-          <w:rFonts w:ascii="Arial" w:hAnsi="Arial" w:cs="Arial"/>
-        </w:rPr>
-        <w:t>for the BioDBNet integration</w:t>
-      </w:r>
-      <w:r>
-        <w:rPr>
-          <w:rFonts w:ascii="Arial" w:hAnsi="Arial" w:cs="Arial"/>
-        </w:rPr>
-        <w:t>.</w:t>
-      </w:r>
-    </w:p>
-    <w:p>
-      <w:pPr>
-        <w:numPr>
-          <w:ilvl w:val="3"/>
-          <w:numId w:val="48"/>
-        </w:numPr>
-        <w:jc w:val="left"/>
-        <w:rPr>
-          <w:rFonts w:ascii="Arial" w:hAnsi="Arial" w:cs="Arial"/>
-        </w:rPr>
-      </w:pPr>
-      <w:r>
-        <w:rPr>
-          <w:rFonts w:ascii="Arial" w:hAnsi="Arial" w:cs="Arial"/>
-        </w:rPr>
-        <w:t xml:space="preserve">Abe fixed </w:t>
-      </w:r>
-      <w:r>
-        <w:rPr>
-          <w:rFonts w:ascii="Arial" w:hAnsi="Arial" w:cs="Arial"/>
-        </w:rPr>
-        <w:t>some bugs caught in QA</w:t>
-      </w:r>
-    </w:p>
-    <w:p>
-      <w:pPr>
-        <w:numPr>
-          <w:ilvl w:val="4"/>
-          <w:numId w:val="48"/>
-        </w:numPr>
-        <w:jc w:val="left"/>
-        <w:rPr>
-          <w:rFonts w:ascii="Arial" w:hAnsi="Arial" w:cs="Arial"/>
-        </w:rPr>
-      </w:pPr>
-      <w:hyperlink r:id="rId14" w:history="1">
+      <w:hyperlink r:id="rId20" w:history="1">
         <w:r>
           <w:rPr>
             <w:rStyle w:val="Hyperlink"/>
@@ -3262,7 +3589,7 @@
           <w:rFonts w:ascii="Arial" w:hAnsi="Arial" w:cs="Arial"/>
         </w:rPr>
       </w:pPr>
-      <w:hyperlink r:id="rId15" w:history="1">
+      <w:hyperlink r:id="rId21" w:history="1">
         <w:r>
           <w:rPr>
             <w:rStyle w:val="Hyperlink"/>
@@ -3299,20 +3626,179 @@
         <w:rPr>
           <w:rFonts w:ascii="Arial" w:hAnsi="Arial" w:cs="Arial"/>
         </w:rPr>
-        <w:lastRenderedPageBreak/>
-        <w:t xml:space="preserve">Section 508 scan will be run </w:t>
-      </w:r>
-      <w:r>
-        <w:rPr>
-          <w:rFonts w:ascii="Arial" w:hAnsi="Arial" w:cs="Arial"/>
-        </w:rPr>
-        <w:t>this</w:t>
-      </w:r>
-      <w:r>
-        <w:rPr>
-          <w:rFonts w:ascii="Arial" w:hAnsi="Arial" w:cs="Arial"/>
-        </w:rPr>
-        <w:t xml:space="preserve"> week.</w:t>
+        <w:t xml:space="preserve">In the </w:t>
+      </w:r>
+      <w:hyperlink r:id="rId22" w:history="1">
+        <w:r>
+          <w:rPr>
+            <w:rStyle w:val="Hyperlink"/>
+            <w:rFonts w:ascii="Arial" w:hAnsi="Arial" w:cs="Arial"/>
+          </w:rPr>
+          <w:t>iteration that started today</w:t>
+        </w:r>
+      </w:hyperlink>
+      <w:r>
+        <w:rPr>
+          <w:rFonts w:ascii="Arial" w:hAnsi="Arial" w:cs="Arial"/>
+        </w:rPr>
+        <w:t xml:space="preserve">, Abe is focused on fixing any new defects from QA, removing </w:t>
+      </w:r>
+      <w:proofErr w:type="spellStart"/>
+      <w:r>
+        <w:rPr>
+          <w:rFonts w:ascii="Arial" w:hAnsi="Arial" w:cs="Arial"/>
+        </w:rPr>
+        <w:t>caBIG</w:t>
+      </w:r>
+      <w:proofErr w:type="spellEnd"/>
+      <w:r>
+        <w:rPr>
+          <w:rFonts w:ascii="Arial" w:hAnsi="Arial" w:cs="Arial"/>
+        </w:rPr>
+        <w:t xml:space="preserve"> verbiage, and improving performance:</w:t>
+      </w:r>
+    </w:p>
+    <w:p>
+      <w:pPr>
+        <w:numPr>
+          <w:ilvl w:val="3"/>
+          <w:numId w:val="48"/>
+        </w:numPr>
+        <w:jc w:val="left"/>
+        <w:rPr>
+          <w:rFonts w:ascii="Arial" w:hAnsi="Arial" w:cs="Arial"/>
+        </w:rPr>
+      </w:pPr>
+      <w:hyperlink r:id="rId23" w:history="1">
+        <w:r>
+          <w:rPr>
+            <w:rStyle w:val="Hyperlink"/>
+            <w:rFonts w:ascii="Arial" w:hAnsi="Arial" w:cs="Arial"/>
+          </w:rPr>
+          <w:t>CAINT-1287</w:t>
+        </w:r>
+      </w:hyperlink>
+      <w:r>
+        <w:rPr>
+          <w:rFonts w:ascii="Arial" w:hAnsi="Arial" w:cs="Arial"/>
+        </w:rPr>
+        <w:t xml:space="preserve"> – Not able to run GISTIC grid</w:t>
+      </w:r>
+    </w:p>
+    <w:p>
+      <w:pPr>
+        <w:numPr>
+          <w:ilvl w:val="3"/>
+          <w:numId w:val="48"/>
+        </w:numPr>
+        <w:jc w:val="left"/>
+        <w:rPr>
+          <w:rFonts w:ascii="Arial" w:hAnsi="Arial" w:cs="Arial"/>
+        </w:rPr>
+      </w:pPr>
+      <w:hyperlink r:id="rId24" w:history="1">
+        <w:r>
+          <w:rPr>
+            <w:rStyle w:val="Hyperlink"/>
+            <w:rFonts w:ascii="Arial" w:hAnsi="Arial" w:cs="Arial"/>
+          </w:rPr>
+          <w:t>CAINT-1285</w:t>
+        </w:r>
+      </w:hyperlink>
+      <w:r>
+        <w:rPr>
+          <w:rFonts w:ascii="Arial" w:hAnsi="Arial" w:cs="Arial"/>
+        </w:rPr>
+        <w:t xml:space="preserve"> – Some studies show in “Manage Platforms” but not in “Manage Studies” page</w:t>
+      </w:r>
+    </w:p>
+    <w:p>
+      <w:pPr>
+        <w:numPr>
+          <w:ilvl w:val="3"/>
+          <w:numId w:val="48"/>
+        </w:numPr>
+        <w:jc w:val="left"/>
+        <w:rPr>
+          <w:rFonts w:ascii="Arial" w:hAnsi="Arial" w:cs="Arial"/>
+        </w:rPr>
+      </w:pPr>
+      <w:hyperlink r:id="rId25" w:history="1">
+        <w:r>
+          <w:rPr>
+            <w:rStyle w:val="Hyperlink"/>
+            <w:rFonts w:ascii="Arial" w:hAnsi="Arial" w:cs="Arial"/>
+          </w:rPr>
+          <w:t>CAINT-1288</w:t>
+        </w:r>
+      </w:hyperlink>
+      <w:r>
+        <w:rPr>
+          <w:rFonts w:ascii="Arial" w:hAnsi="Arial" w:cs="Arial"/>
+        </w:rPr>
+        <w:t xml:space="preserve"> – Remove references to </w:t>
+      </w:r>
+      <w:proofErr w:type="spellStart"/>
+      <w:r>
+        <w:rPr>
+          <w:rFonts w:ascii="Arial" w:hAnsi="Arial" w:cs="Arial"/>
+        </w:rPr>
+        <w:t>caBig</w:t>
+      </w:r>
+      <w:proofErr w:type="spellEnd"/>
+    </w:p>
+    <w:p>
+      <w:pPr>
+        <w:numPr>
+          <w:ilvl w:val="3"/>
+          <w:numId w:val="48"/>
+        </w:numPr>
+        <w:jc w:val="left"/>
+        <w:rPr>
+          <w:rFonts w:ascii="Arial" w:hAnsi="Arial" w:cs="Arial"/>
+        </w:rPr>
+      </w:pPr>
+      <w:hyperlink r:id="rId26" w:history="1">
+        <w:r>
+          <w:rPr>
+            <w:rStyle w:val="Hyperlink"/>
+            <w:rFonts w:ascii="Arial" w:hAnsi="Arial" w:cs="Arial"/>
+          </w:rPr>
+          <w:t>CAINT-1289</w:t>
+        </w:r>
+      </w:hyperlink>
+      <w:r>
+        <w:rPr>
+          <w:rFonts w:ascii="Arial" w:hAnsi="Arial" w:cs="Arial"/>
+        </w:rPr>
+        <w:t xml:space="preserve"> – Deleted studies sometimes still show up under platforms</w:t>
+      </w:r>
+    </w:p>
+    <w:p>
+      <w:pPr>
+        <w:numPr>
+          <w:ilvl w:val="3"/>
+          <w:numId w:val="48"/>
+        </w:numPr>
+        <w:jc w:val="left"/>
+        <w:rPr>
+          <w:rFonts w:ascii="Arial" w:hAnsi="Arial" w:cs="Arial"/>
+        </w:rPr>
+      </w:pPr>
+      <w:hyperlink r:id="rId27" w:history="1">
+        <w:r>
+          <w:rPr>
+            <w:rStyle w:val="Hyperlink"/>
+            <w:rFonts w:ascii="Arial" w:hAnsi="Arial" w:cs="Arial"/>
+          </w:rPr>
+          <w:t>CAINT-1282</w:t>
+        </w:r>
+      </w:hyperlink>
+      <w:r>
+        <w:rPr>
+          <w:rFonts w:ascii="Arial" w:hAnsi="Arial" w:cs="Arial"/>
+        </w:rPr>
+        <w:t xml:space="preserve"> – Improve performance of various searches</w:t>
       </w:r>
     </w:p>
     <w:p>
@@ -3330,37 +3816,108 @@
         <w:rPr>
           <w:rFonts w:ascii="Arial" w:hAnsi="Arial" w:cs="Arial"/>
         </w:rPr>
-        <w:t>A</w:t>
-      </w:r>
-      <w:r>
-        <w:rPr>
-          <w:rFonts w:ascii="Arial" w:hAnsi="Arial" w:cs="Arial"/>
-        </w:rPr>
-        <w:t xml:space="preserve">ppscan </w:t>
-      </w:r>
-      <w:r>
-        <w:rPr>
-          <w:rFonts w:ascii="Arial" w:hAnsi="Arial" w:cs="Arial"/>
-        </w:rPr>
-        <w:t xml:space="preserve">on the </w:t>
-      </w:r>
-      <w:r>
-        <w:rPr>
-          <w:rFonts w:ascii="Arial" w:hAnsi="Arial" w:cs="Arial"/>
-        </w:rPr>
-        <w:t>DEV</w:t>
-      </w:r>
-      <w:r>
-        <w:rPr>
-          <w:rFonts w:ascii="Arial" w:hAnsi="Arial" w:cs="Arial"/>
-        </w:rPr>
-        <w:t xml:space="preserve"> tier </w:t>
-      </w:r>
-      <w:r>
-        <w:rPr>
-          <w:rFonts w:ascii="Arial" w:hAnsi="Arial" w:cs="Arial"/>
-        </w:rPr>
-        <w:t>came back clean.</w:t>
+        <w:t xml:space="preserve">A new release candidate will be created after this iteration completes and a second </w:t>
+      </w:r>
+      <w:proofErr w:type="spellStart"/>
+      <w:r>
+        <w:rPr>
+          <w:rFonts w:ascii="Arial" w:hAnsi="Arial" w:cs="Arial"/>
+        </w:rPr>
+        <w:t>appscan</w:t>
+      </w:r>
+      <w:proofErr w:type="spellEnd"/>
+      <w:r>
+        <w:rPr>
+          <w:rFonts w:ascii="Arial" w:hAnsi="Arial" w:cs="Arial"/>
+        </w:rPr>
+        <w:t xml:space="preserve"> will be requested after Marina regression tests the fixes.</w:t>
+      </w:r>
+      <w:bookmarkStart w:id="2" w:name="_GoBack"/>
+      <w:bookmarkEnd w:id="2"/>
+    </w:p>
+    <w:p>
+      <w:pPr>
+        <w:numPr>
+          <w:ilvl w:val="0"/>
+          <w:numId w:val="48"/>
+        </w:numPr>
+        <w:jc w:val="left"/>
+        <w:rPr>
+          <w:rFonts w:ascii="Arial" w:hAnsi="Arial" w:cs="Arial"/>
+          <w:b/>
+        </w:rPr>
+      </w:pPr>
+      <w:r>
+        <w:rPr>
+          <w:rFonts w:ascii="Arial" w:hAnsi="Arial" w:cs="Arial"/>
+        </w:rPr>
+        <w:t xml:space="preserve">User </w:t>
+      </w:r>
+      <w:r>
+        <w:rPr>
+          <w:rFonts w:ascii="Arial" w:hAnsi="Arial" w:cs="Arial"/>
+        </w:rPr>
+        <w:t>Support:</w:t>
+      </w:r>
+    </w:p>
+    <w:p>
+      <w:pPr>
+        <w:numPr>
+          <w:ilvl w:val="1"/>
+          <w:numId w:val="48"/>
+        </w:numPr>
+        <w:jc w:val="left"/>
+        <w:rPr>
+          <w:rFonts w:ascii="Arial" w:hAnsi="Arial"/>
+        </w:rPr>
+      </w:pPr>
+      <w:r>
+        <w:rPr>
+          <w:rFonts w:ascii="Arial" w:hAnsi="Arial" w:cs="Arial"/>
+        </w:rPr>
+        <w:t xml:space="preserve">TRANSCEND: </w:t>
+      </w:r>
+      <w:r>
+        <w:rPr>
+          <w:rFonts w:ascii="Arial" w:hAnsi="Arial" w:cs="Arial"/>
+        </w:rPr>
+        <w:t xml:space="preserve">Abe and Tabitha </w:t>
+      </w:r>
+      <w:r>
+        <w:rPr>
+          <w:rFonts w:ascii="Arial" w:hAnsi="Arial" w:cs="Arial"/>
+        </w:rPr>
+        <w:t>are scheduling time to get</w:t>
+      </w:r>
+      <w:r>
+        <w:rPr>
+          <w:rFonts w:ascii="Arial" w:hAnsi="Arial" w:cs="Arial"/>
+        </w:rPr>
+        <w:t xml:space="preserve"> together to</w:t>
+      </w:r>
+      <w:r>
+        <w:rPr>
+          <w:rFonts w:ascii="Arial" w:hAnsi="Arial" w:cs="Arial"/>
+        </w:rPr>
+        <w:t>day</w:t>
+      </w:r>
+      <w:r>
+        <w:rPr>
+          <w:rFonts w:ascii="Arial" w:hAnsi="Arial" w:cs="Arial"/>
+        </w:rPr>
+        <w:t xml:space="preserve"> to wrap up any lingering questions </w:t>
+      </w:r>
+      <w:r>
+        <w:rPr>
+          <w:rFonts w:ascii="Arial" w:hAnsi="Arial" w:cs="Arial"/>
+        </w:rPr>
+        <w:t>she</w:t>
+      </w:r>
+      <w:r>
+        <w:rPr>
+          <w:rFonts w:ascii="Arial" w:hAnsi="Arial" w:cs="Arial"/>
+        </w:rPr>
+        <w:t xml:space="preserve"> may have.</w:t>
       </w:r>
     </w:p>
     <w:p>
@@ -3371,26 +3928,182 @@
         </w:numPr>
         <w:jc w:val="left"/>
         <w:rPr>
-          <w:rFonts w:ascii="Arial" w:hAnsi="Arial" w:cs="Arial"/>
-        </w:rPr>
-      </w:pPr>
-      <w:r>
-        <w:rPr>
-          <w:rFonts w:ascii="Arial" w:hAnsi="Arial" w:cs="Arial"/>
-        </w:rPr>
-        <w:t xml:space="preserve">Release has moved back to </w:t>
-      </w:r>
-      <w:r>
-        <w:rPr>
-          <w:rFonts w:ascii="Arial" w:hAnsi="Arial" w:cs="Arial"/>
-        </w:rPr>
-        <w:t>early July</w:t>
-      </w:r>
-      <w:r>
-        <w:rPr>
-          <w:rFonts w:ascii="Arial" w:hAnsi="Arial" w:cs="Arial"/>
-        </w:rPr>
-        <w:t>.</w:t>
+          <w:rFonts w:ascii="Arial" w:hAnsi="Arial"/>
+        </w:rPr>
+      </w:pPr>
+      <w:r>
+        <w:rPr>
+          <w:rFonts w:ascii="Arial" w:hAnsi="Arial" w:cs="Arial"/>
+        </w:rPr>
+        <w:t xml:space="preserve">Abe </w:t>
+      </w:r>
+      <w:r>
+        <w:rPr>
+          <w:rFonts w:ascii="Arial" w:hAnsi="Arial" w:cs="Arial"/>
+        </w:rPr>
+        <w:t>will ask Tabitha</w:t>
+      </w:r>
+      <w:r>
+        <w:rPr>
+          <w:rFonts w:ascii="Arial" w:hAnsi="Arial" w:cs="Arial"/>
+        </w:rPr>
+        <w:t xml:space="preserve"> for any usability and performance feedback that </w:t>
+      </w:r>
+      <w:r>
+        <w:rPr>
+          <w:rFonts w:ascii="Arial" w:hAnsi="Arial" w:cs="Arial"/>
+        </w:rPr>
+        <w:t>she</w:t>
+      </w:r>
+      <w:r>
+        <w:rPr>
+          <w:rFonts w:ascii="Arial" w:hAnsi="Arial" w:cs="Arial"/>
+        </w:rPr>
+        <w:t xml:space="preserve"> may have</w:t>
+      </w:r>
+      <w:r>
+        <w:rPr>
+          <w:rFonts w:ascii="Arial" w:hAnsi="Arial" w:cs="Arial"/>
+        </w:rPr>
+        <w:t xml:space="preserve"> for us now.  He also recommended that we </w:t>
+      </w:r>
+    </w:p>
+    <w:p>
+      <w:pPr>
+        <w:numPr>
+          <w:ilvl w:val="0"/>
+          <w:numId w:val="48"/>
+        </w:numPr>
+        <w:jc w:val="left"/>
+        <w:rPr>
+          <w:rFonts w:ascii="Arial" w:hAnsi="Arial" w:cs="Arial"/>
+        </w:rPr>
+      </w:pPr>
+      <w:r>
+        <w:rPr>
+          <w:rFonts w:ascii="Arial" w:hAnsi="Arial"/>
+        </w:rPr>
+        <w:t>Update from Systems team:</w:t>
+      </w:r>
+      <w:r>
+        <w:rPr>
+          <w:rFonts w:ascii="Arial" w:hAnsi="Arial"/>
+        </w:rPr>
+        <w:t xml:space="preserve"> None.</w:t>
+      </w:r>
+    </w:p>
+    <w:p>
+      <w:pPr>
+        <w:numPr>
+          <w:ilvl w:val="0"/>
+          <w:numId w:val="48"/>
+        </w:numPr>
+        <w:jc w:val="left"/>
+        <w:rPr>
+          <w:rFonts w:ascii="Arial" w:hAnsi="Arial" w:cs="Arial"/>
+        </w:rPr>
+      </w:pPr>
+      <w:r>
+        <w:rPr>
+          <w:rFonts w:ascii="Arial" w:hAnsi="Arial"/>
+        </w:rPr>
+        <w:t>Update from Documentation team:</w:t>
+      </w:r>
+      <w:r>
+        <w:rPr>
+          <w:rFonts w:ascii="Arial" w:hAnsi="Arial"/>
+        </w:rPr>
+        <w:t xml:space="preserve"> None.</w:t>
+      </w:r>
+    </w:p>
+    <w:p>
+      <w:pPr>
+        <w:numPr>
+          <w:ilvl w:val="0"/>
+          <w:numId w:val="48"/>
+        </w:numPr>
+        <w:jc w:val="left"/>
+        <w:rPr>
+          <w:rFonts w:ascii="Arial" w:hAnsi="Arial" w:cs="Arial"/>
+        </w:rPr>
+      </w:pPr>
+      <w:r>
+        <w:rPr>
+          <w:rFonts w:ascii="Arial" w:hAnsi="Arial"/>
+        </w:rPr>
+        <w:t>Update from App Support:</w:t>
+      </w:r>
+      <w:r>
+        <w:rPr>
+          <w:rFonts w:ascii="Arial" w:hAnsi="Arial"/>
+        </w:rPr>
+        <w:t xml:space="preserve"> None.</w:t>
+      </w:r>
+    </w:p>
+    <w:p>
+      <w:pPr>
+        <w:numPr>
+          <w:ilvl w:val="0"/>
+          <w:numId w:val="48"/>
+        </w:numPr>
+        <w:jc w:val="left"/>
+        <w:rPr>
+          <w:rFonts w:ascii="Arial" w:hAnsi="Arial" w:cs="Arial"/>
+        </w:rPr>
+      </w:pPr>
+      <w:r>
+        <w:rPr>
+          <w:rFonts w:ascii="Arial" w:hAnsi="Arial"/>
+        </w:rPr>
+        <w:t xml:space="preserve">Ye Wu </w:t>
+      </w:r>
+      <w:r>
+        <w:rPr>
+          <w:rFonts w:ascii="Arial" w:hAnsi="Arial"/>
+        </w:rPr>
+        <w:t>–</w:t>
+      </w:r>
+      <w:r>
+        <w:rPr>
+          <w:rFonts w:ascii="Arial" w:hAnsi="Arial"/>
+        </w:rPr>
+        <w:t xml:space="preserve"> </w:t>
+      </w:r>
+      <w:r>
+        <w:rPr>
+          <w:rFonts w:ascii="Arial" w:hAnsi="Arial"/>
+        </w:rPr>
+        <w:t>user experience comments</w:t>
+      </w:r>
+      <w:r>
+        <w:rPr>
+          <w:rFonts w:ascii="Arial" w:hAnsi="Arial"/>
+        </w:rPr>
+        <w:t xml:space="preserve"> and suggestions</w:t>
+      </w:r>
+      <w:r>
+        <w:rPr>
+          <w:rFonts w:ascii="Arial" w:hAnsi="Arial"/>
+        </w:rPr>
+        <w:t>:</w:t>
+      </w:r>
+    </w:p>
+    <w:p>
+      <w:pPr>
+        <w:numPr>
+          <w:ilvl w:val="1"/>
+          <w:numId w:val="48"/>
+        </w:numPr>
+        <w:jc w:val="left"/>
+        <w:rPr>
+          <w:rFonts w:ascii="Arial" w:hAnsi="Arial" w:cs="Arial"/>
+        </w:rPr>
+      </w:pPr>
+      <w:r>
+        <w:rPr>
+          <w:rFonts w:ascii="Arial" w:hAnsi="Arial"/>
+        </w:rPr>
+        <w:t>Installation perspective</w:t>
       </w:r>
     </w:p>
     <w:p>
@@ -3406,9 +4119,27 @@
       </w:pPr>
       <w:r>
         <w:rPr>
-          <w:rFonts w:ascii="Arial" w:hAnsi="Arial" w:cs="Arial"/>
-        </w:rPr>
-        <w:t>Requirement to be 100% 508 compliant is back</w:t>
+          <w:rFonts w:ascii="Arial" w:hAnsi="Arial"/>
+        </w:rPr>
+        <w:t>Individual project install documentation is straightforward</w:t>
+      </w:r>
+    </w:p>
+    <w:p>
+      <w:pPr>
+        <w:numPr>
+          <w:ilvl w:val="2"/>
+          <w:numId w:val="48"/>
+        </w:numPr>
+        <w:jc w:val="left"/>
+        <w:rPr>
+          <w:rFonts w:ascii="Arial" w:hAnsi="Arial" w:cs="Arial"/>
+        </w:rPr>
+      </w:pPr>
+      <w:r>
+        <w:rPr>
+          <w:rFonts w:ascii="Arial" w:hAnsi="Arial"/>
+        </w:rPr>
+        <w:t xml:space="preserve">Main issue: UCSF has special environments that </w:t>
       </w:r>
     </w:p>
     <w:p>
@@ -3424,9 +4155,27 @@
       </w:pPr>
       <w:r>
         <w:rPr>
-          <w:rFonts w:ascii="Arial" w:hAnsi="Arial" w:cs="Arial"/>
-        </w:rPr>
-        <w:t>Production is at 93% - the changes to get to 100% are in this release</w:t>
+          <w:rFonts w:ascii="Arial" w:hAnsi="Arial"/>
+        </w:rPr>
+        <w:t>Private/public IP mapping caused a lot of integration issues</w:t>
+      </w:r>
+    </w:p>
+    <w:p>
+      <w:pPr>
+        <w:numPr>
+          <w:ilvl w:val="3"/>
+          <w:numId w:val="48"/>
+        </w:numPr>
+        <w:jc w:val="left"/>
+        <w:rPr>
+          <w:rFonts w:ascii="Arial" w:hAnsi="Arial" w:cs="Arial"/>
+        </w:rPr>
+      </w:pPr>
+      <w:r>
+        <w:rPr>
+          <w:rFonts w:ascii="Arial" w:hAnsi="Arial"/>
+        </w:rPr>
+        <w:t>Requirement to use SSO – was tested, but didn’t mirror their environment, which led to issues</w:t>
       </w:r>
     </w:p>
     <w:p>
@@ -3442,9 +4191,9 @@
       </w:pPr>
       <w:r>
         <w:rPr>
-          <w:rFonts w:ascii="Arial" w:hAnsi="Arial" w:cs="Arial"/>
-        </w:rPr>
-        <w:t>Need to delete caBIG verbiage as well – just say custom web portal.</w:t>
+          <w:rFonts w:ascii="Arial" w:hAnsi="Arial"/>
+        </w:rPr>
+        <w:t>A lot of information in the documentation refers to external documentation that the team doesn’t own/control and the external documentation didn’t provide enough information to finish installing</w:t>
       </w:r>
     </w:p>
     <w:p>
@@ -3460,100 +4209,96 @@
       </w:pPr>
       <w:r>
         <w:rPr>
-          <w:rFonts w:ascii="Arial" w:hAnsi="Arial" w:cs="Arial"/>
-        </w:rPr>
-        <w:t>Will add this to the iteration plan today.</w:t>
+          <w:rFonts w:ascii="Arial" w:hAnsi="Arial"/>
+        </w:rPr>
+        <w:t xml:space="preserve">Team met to discuss </w:t>
       </w:r>
     </w:p>
     <w:p>
       <w:pPr>
         <w:numPr>
-          <w:ilvl w:val="0"/>
+          <w:ilvl w:val="2"/>
           <w:numId w:val="48"/>
         </w:numPr>
         <w:jc w:val="left"/>
         <w:rPr>
           <w:rFonts w:ascii="Arial" w:hAnsi="Arial" w:cs="Arial"/>
-          <w:b/>
-        </w:rPr>
-      </w:pPr>
-      <w:r>
-        <w:rPr>
-          <w:rFonts w:ascii="Arial" w:hAnsi="Arial" w:cs="Arial"/>
-        </w:rPr>
-        <w:t xml:space="preserve">User </w:t>
-      </w:r>
-      <w:r>
-        <w:rPr>
-          <w:rFonts w:ascii="Arial" w:hAnsi="Arial" w:cs="Arial"/>
-        </w:rPr>
-        <w:t>Support:</w:t>
+        </w:rPr>
+      </w:pPr>
+      <w:proofErr w:type="spellStart"/>
+      <w:proofErr w:type="gramStart"/>
+      <w:r>
+        <w:rPr>
+          <w:rFonts w:ascii="Arial" w:hAnsi="Arial"/>
+        </w:rPr>
+        <w:t>caArray</w:t>
+      </w:r>
+      <w:proofErr w:type="spellEnd"/>
+      <w:proofErr w:type="gramEnd"/>
+      <w:r>
+        <w:rPr>
+          <w:rFonts w:ascii="Arial" w:hAnsi="Arial"/>
+        </w:rPr>
+        <w:t xml:space="preserve"> and </w:t>
+      </w:r>
+      <w:proofErr w:type="spellStart"/>
+      <w:r>
+        <w:rPr>
+          <w:rFonts w:ascii="Arial" w:hAnsi="Arial"/>
+        </w:rPr>
+        <w:t>caIntegrator</w:t>
+      </w:r>
+      <w:proofErr w:type="spellEnd"/>
+      <w:r>
+        <w:rPr>
+          <w:rFonts w:ascii="Arial" w:hAnsi="Arial"/>
+        </w:rPr>
+        <w:t xml:space="preserve"> have their own installation steps – suggest to have one place for SSO installation information instead of maintaining separately in both sets of documentation</w:t>
       </w:r>
     </w:p>
     <w:p>
       <w:pPr>
         <w:numPr>
-          <w:ilvl w:val="1"/>
+          <w:ilvl w:val="2"/>
           <w:numId w:val="48"/>
         </w:numPr>
         <w:jc w:val="left"/>
         <w:rPr>
+          <w:rFonts w:ascii="Arial" w:hAnsi="Arial" w:cs="Arial"/>
+        </w:rPr>
+      </w:pPr>
+      <w:r>
+        <w:rPr>
           <w:rFonts w:ascii="Arial" w:hAnsi="Arial"/>
         </w:rPr>
-      </w:pPr>
-      <w:r>
-        <w:rPr>
-          <w:rFonts w:ascii="Arial" w:hAnsi="Arial" w:cs="Arial"/>
-        </w:rPr>
-        <w:t xml:space="preserve">TRANSCEND: </w:t>
-      </w:r>
-      <w:r>
-        <w:rPr>
-          <w:rFonts w:ascii="Arial" w:hAnsi="Arial" w:cs="Arial"/>
-        </w:rPr>
-        <w:t xml:space="preserve">Abe and Tabitha </w:t>
-      </w:r>
-      <w:r>
-        <w:rPr>
-          <w:rFonts w:ascii="Arial" w:hAnsi="Arial" w:cs="Arial"/>
-        </w:rPr>
-        <w:t>are scheduling time to get</w:t>
-      </w:r>
-      <w:r>
-        <w:rPr>
-          <w:rFonts w:ascii="Arial" w:hAnsi="Arial" w:cs="Arial"/>
-        </w:rPr>
-        <w:t xml:space="preserve"> together to</w:t>
-      </w:r>
-      <w:r>
-        <w:rPr>
-          <w:rFonts w:ascii="Arial" w:hAnsi="Arial" w:cs="Arial"/>
-        </w:rPr>
-        <w:t>day</w:t>
-      </w:r>
-      <w:r>
-        <w:rPr>
-          <w:rFonts w:ascii="Arial" w:hAnsi="Arial" w:cs="Arial"/>
-        </w:rPr>
-        <w:t xml:space="preserve"> to wrap up any lingering questions </w:t>
-      </w:r>
-      <w:r>
-        <w:rPr>
-          <w:rFonts w:ascii="Arial" w:hAnsi="Arial" w:cs="Arial"/>
-        </w:rPr>
-        <w:t>she</w:t>
-      </w:r>
-      <w:r>
-        <w:rPr>
-          <w:rFonts w:ascii="Arial" w:hAnsi="Arial" w:cs="Arial"/>
-        </w:rPr>
-        <w:t xml:space="preserve"> may have.</w:t>
+        <w:lastRenderedPageBreak/>
+        <w:t xml:space="preserve">Installation parameter level (Ye did a </w:t>
+      </w:r>
+      <w:proofErr w:type="spellStart"/>
+      <w:r>
+        <w:rPr>
+          <w:rFonts w:ascii="Arial" w:hAnsi="Arial"/>
+        </w:rPr>
+        <w:t>commandline</w:t>
+      </w:r>
+      <w:proofErr w:type="spellEnd"/>
+      <w:r>
+        <w:rPr>
+          <w:rFonts w:ascii="Arial" w:hAnsi="Arial"/>
+        </w:rPr>
+        <w:t xml:space="preserve"> install)</w:t>
+      </w:r>
+      <w:r>
+        <w:rPr>
+          <w:rFonts w:ascii="Arial" w:hAnsi="Arial"/>
+        </w:rPr>
+        <w:t xml:space="preserve"> – some parameters are not consistent between the two sets of install documentation </w:t>
       </w:r>
     </w:p>
     <w:p>
       <w:pPr>
         <w:numPr>
-          <w:ilvl w:val="0"/>
+          <w:ilvl w:val="3"/>
           <w:numId w:val="48"/>
         </w:numPr>
         <w:jc w:val="left"/>
@@ -3565,13 +4310,13 @@
         <w:rPr>
           <w:rFonts w:ascii="Arial" w:hAnsi="Arial"/>
         </w:rPr>
-        <w:t>Update from Systems team:</w:t>
+        <w:t>Some different for SSO (Abe/Winston working on it)</w:t>
       </w:r>
     </w:p>
     <w:p>
       <w:pPr>
         <w:numPr>
-          <w:ilvl w:val="0"/>
+          <w:ilvl w:val="2"/>
           <w:numId w:val="48"/>
         </w:numPr>
         <w:jc w:val="left"/>
@@ -3583,76 +4328,8 @@
         <w:rPr>
           <w:rFonts w:ascii="Arial" w:hAnsi="Arial"/>
         </w:rPr>
-        <w:t>Update from Documentation team:</w:t>
-      </w:r>
-    </w:p>
-    <w:p>
-      <w:pPr>
-        <w:numPr>
-          <w:ilvl w:val="0"/>
-          <w:numId w:val="48"/>
-        </w:numPr>
-        <w:jc w:val="left"/>
-        <w:rPr>
-          <w:rFonts w:ascii="Arial" w:hAnsi="Arial" w:cs="Arial"/>
-        </w:rPr>
-      </w:pPr>
-      <w:r>
-        <w:rPr>
-          <w:rFonts w:ascii="Arial" w:hAnsi="Arial"/>
-        </w:rPr>
-        <w:t>Update from App Support:</w:t>
-      </w:r>
-    </w:p>
-    <w:p>
-      <w:pPr>
-        <w:numPr>
-          <w:ilvl w:val="0"/>
-          <w:numId w:val="48"/>
-        </w:numPr>
-        <w:jc w:val="left"/>
-        <w:rPr>
-          <w:rFonts w:ascii="Arial" w:hAnsi="Arial" w:cs="Arial"/>
-        </w:rPr>
-      </w:pPr>
-      <w:r>
-        <w:rPr>
-          <w:rFonts w:ascii="Arial" w:hAnsi="Arial"/>
-        </w:rPr>
-        <w:t xml:space="preserve">Ye Wu </w:t>
-      </w:r>
-      <w:r>
-        <w:rPr>
-          <w:rFonts w:ascii="Arial" w:hAnsi="Arial"/>
-        </w:rPr>
-        <w:t>–</w:t>
-      </w:r>
-      <w:r>
-        <w:rPr>
-          <w:rFonts w:ascii="Arial" w:hAnsi="Arial"/>
-        </w:rPr>
-        <w:t xml:space="preserve"> </w:t>
-      </w:r>
-      <w:r>
-        <w:rPr>
-          <w:rFonts w:ascii="Arial" w:hAnsi="Arial"/>
-        </w:rPr>
-        <w:t>user experience comments</w:t>
-      </w:r>
-      <w:r>
-        <w:rPr>
-          <w:rFonts w:ascii="Arial" w:hAnsi="Arial"/>
-        </w:rPr>
-        <w:t xml:space="preserve"> and suggestions</w:t>
-      </w:r>
-      <w:r>
-        <w:rPr>
-          <w:rFonts w:ascii="Arial" w:hAnsi="Arial"/>
-        </w:rPr>
-        <w:t>:</w:t>
-      </w:r>
-      <w:bookmarkStart w:id="2" w:name="_GoBack"/>
-      <w:bookmarkEnd w:id="2"/>
+        <w:t>Would like to have a table at the beginning of the install documentation that outlines the roles and responsibilities required to install/configure the applications</w:t>
+      </w:r>
     </w:p>
     <w:p>
       <w:pPr>
@@ -3740,6 +4417,12 @@
         </w:rPr>
         <w:t xml:space="preserve">Meeting Actual End: </w:t>
       </w:r>
+      <w:r>
+        <w:rPr>
+          <w:rFonts w:ascii="Arial" w:hAnsi="Arial" w:cs="Arial"/>
+        </w:rPr>
+        <w:t>2:27pm</w:t>
+      </w:r>
     </w:p>
     <w:p>
       <w:pPr>
@@ -3776,7 +4459,7 @@
         </w:rPr>
         <w:t xml:space="preserve">The latest state of all action items is always available here: </w:t>
       </w:r>
-      <w:hyperlink r:id="rId16" w:history="1">
+      <w:hyperlink r:id="rId28" w:history="1">
         <w:r>
           <w:rPr>
             <w:rStyle w:val="Hyperlink"/>
@@ -3987,7 +4670,21 @@
               <w:rPr>
                 <w:rFonts w:ascii="Arial" w:hAnsi="Arial" w:cs="Arial"/>
               </w:rPr>
-              <w:t>-caIntegrator issues Marina reported</w:t>
+              <w:t>-</w:t>
+            </w:r>
+            <w:proofErr w:type="spellStart"/>
+            <w:r>
+              <w:rPr>
+                <w:rFonts w:ascii="Arial" w:hAnsi="Arial" w:cs="Arial"/>
+              </w:rPr>
+              <w:t>caIntegrator</w:t>
+            </w:r>
+            <w:proofErr w:type="spellEnd"/>
+            <w:r>
+              <w:rPr>
+                <w:rFonts w:ascii="Arial" w:hAnsi="Arial" w:cs="Arial"/>
+              </w:rPr>
+              <w:t xml:space="preserve"> issues Marina reported</w:t>
             </w:r>
           </w:p>
         </w:tc>
@@ -4083,7 +4780,55 @@
                 <w:rFonts w:ascii="Arial" w:hAnsi="Arial" w:cs="Arial"/>
                 <w:color w:val="000000"/>
               </w:rPr>
-              <w:t>Request gitHub integration with AntHill Pro on caIntegrator PRODUCTION tier.</w:t>
+              <w:t xml:space="preserve">Request </w:t>
+            </w:r>
+            <w:proofErr w:type="spellStart"/>
+            <w:r>
+              <w:rPr>
+                <w:rFonts w:ascii="Arial" w:hAnsi="Arial" w:cs="Arial"/>
+                <w:color w:val="000000"/>
+              </w:rPr>
+              <w:t>gitHub</w:t>
+            </w:r>
+            <w:proofErr w:type="spellEnd"/>
+            <w:r>
+              <w:rPr>
+                <w:rFonts w:ascii="Arial" w:hAnsi="Arial" w:cs="Arial"/>
+                <w:color w:val="000000"/>
+              </w:rPr>
+              <w:t xml:space="preserve"> integration with </w:t>
+            </w:r>
+            <w:proofErr w:type="spellStart"/>
+            <w:r>
+              <w:rPr>
+                <w:rFonts w:ascii="Arial" w:hAnsi="Arial" w:cs="Arial"/>
+                <w:color w:val="000000"/>
+              </w:rPr>
+              <w:t>AntHill</w:t>
+            </w:r>
+            <w:proofErr w:type="spellEnd"/>
+            <w:r>
+              <w:rPr>
+                <w:rFonts w:ascii="Arial" w:hAnsi="Arial" w:cs="Arial"/>
+                <w:color w:val="000000"/>
+              </w:rPr>
+              <w:t xml:space="preserve"> Pro on </w:t>
+            </w:r>
+            <w:proofErr w:type="spellStart"/>
+            <w:r>
+              <w:rPr>
+                <w:rFonts w:ascii="Arial" w:hAnsi="Arial" w:cs="Arial"/>
+                <w:color w:val="000000"/>
+              </w:rPr>
+              <w:t>caIntegrator</w:t>
+            </w:r>
+            <w:proofErr w:type="spellEnd"/>
+            <w:r>
+              <w:rPr>
+                <w:rFonts w:ascii="Arial" w:hAnsi="Arial" w:cs="Arial"/>
+                <w:color w:val="000000"/>
+              </w:rPr>
+              <w:t xml:space="preserve"> PRODUCTION tier.</w:t>
             </w:r>
           </w:p>
         </w:tc>
@@ -4172,13 +4917,49 @@
               <w:rPr>
                 <w:rFonts w:ascii="Arial" w:hAnsi="Arial" w:cs="Arial"/>
               </w:rPr>
-              <w:t xml:space="preserve">81. Confirm that all caArray tiers now have </w:t>
-            </w:r>
+              <w:t xml:space="preserve">81. Confirm that all </w:t>
+            </w:r>
+            <w:proofErr w:type="spellStart"/>
             <w:r>
               <w:rPr>
                 <w:rFonts w:ascii="Arial" w:hAnsi="Arial" w:cs="Arial"/>
               </w:rPr>
-              <w:t>gitHub integration with AntHill Pro</w:t>
+              <w:t>caArray</w:t>
+            </w:r>
+            <w:proofErr w:type="spellEnd"/>
+            <w:r>
+              <w:rPr>
+                <w:rFonts w:ascii="Arial" w:hAnsi="Arial" w:cs="Arial"/>
+              </w:rPr>
+              <w:t xml:space="preserve"> tiers now have </w:t>
+            </w:r>
+            <w:proofErr w:type="spellStart"/>
+            <w:r>
+              <w:rPr>
+                <w:rFonts w:ascii="Arial" w:hAnsi="Arial" w:cs="Arial"/>
+              </w:rPr>
+              <w:t>gitHub</w:t>
+            </w:r>
+            <w:proofErr w:type="spellEnd"/>
+            <w:r>
+              <w:rPr>
+                <w:rFonts w:ascii="Arial" w:hAnsi="Arial" w:cs="Arial"/>
+              </w:rPr>
+              <w:t xml:space="preserve"> integration with </w:t>
+            </w:r>
+            <w:proofErr w:type="spellStart"/>
+            <w:r>
+              <w:rPr>
+                <w:rFonts w:ascii="Arial" w:hAnsi="Arial" w:cs="Arial"/>
+              </w:rPr>
+              <w:t>AntHill</w:t>
+            </w:r>
+            <w:proofErr w:type="spellEnd"/>
+            <w:r>
+              <w:rPr>
+                <w:rFonts w:ascii="Arial" w:hAnsi="Arial" w:cs="Arial"/>
+              </w:rPr>
+              <w:t xml:space="preserve"> Pro</w:t>
             </w:r>
             <w:r>
               <w:rPr>
@@ -4280,15 +5061,71 @@
                 <w:rFonts w:ascii="Arial" w:hAnsi="Arial" w:cs="Arial"/>
                 <w:color w:val="000000"/>
               </w:rPr>
-              <w:t xml:space="preserve">Hold meeting with Juli Klemm, Ulli Wagner, and </w:t>
-            </w:r>
+              <w:t xml:space="preserve">Hold meeting with </w:t>
+            </w:r>
+            <w:proofErr w:type="spellStart"/>
             <w:r>
               <w:rPr>
                 <w:rFonts w:ascii="Arial" w:hAnsi="Arial" w:cs="Arial"/>
                 <w:color w:val="000000"/>
               </w:rPr>
-              <w:lastRenderedPageBreak/>
-              <w:t>JJ Pan to plan the caArray 2.5.3 release.</w:t>
+              <w:t>Juli</w:t>
+            </w:r>
+            <w:proofErr w:type="spellEnd"/>
+            <w:r>
+              <w:rPr>
+                <w:rFonts w:ascii="Arial" w:hAnsi="Arial" w:cs="Arial"/>
+                <w:color w:val="000000"/>
+              </w:rPr>
+              <w:t xml:space="preserve"> </w:t>
+            </w:r>
+            <w:proofErr w:type="spellStart"/>
+            <w:r>
+              <w:rPr>
+                <w:rFonts w:ascii="Arial" w:hAnsi="Arial" w:cs="Arial"/>
+                <w:color w:val="000000"/>
+              </w:rPr>
+              <w:t>Klemm</w:t>
+            </w:r>
+            <w:proofErr w:type="spellEnd"/>
+            <w:r>
+              <w:rPr>
+                <w:rFonts w:ascii="Arial" w:hAnsi="Arial" w:cs="Arial"/>
+                <w:color w:val="000000"/>
+              </w:rPr>
+              <w:t xml:space="preserve">, </w:t>
+            </w:r>
+            <w:proofErr w:type="spellStart"/>
+            <w:r>
+              <w:rPr>
+                <w:rFonts w:ascii="Arial" w:hAnsi="Arial" w:cs="Arial"/>
+                <w:color w:val="000000"/>
+              </w:rPr>
+              <w:t>Ulli</w:t>
+            </w:r>
+            <w:proofErr w:type="spellEnd"/>
+            <w:r>
+              <w:rPr>
+                <w:rFonts w:ascii="Arial" w:hAnsi="Arial" w:cs="Arial"/>
+                <w:color w:val="000000"/>
+              </w:rPr>
+              <w:t xml:space="preserve"> Wagner, and JJ Pan to plan the </w:t>
+            </w:r>
+            <w:proofErr w:type="spellStart"/>
+            <w:r>
+              <w:rPr>
+                <w:rFonts w:ascii="Arial" w:hAnsi="Arial" w:cs="Arial"/>
+                <w:color w:val="000000"/>
+              </w:rPr>
+              <w:t>caArray</w:t>
+            </w:r>
+            <w:proofErr w:type="spellEnd"/>
+            <w:r>
+              <w:rPr>
+                <w:rFonts w:ascii="Arial" w:hAnsi="Arial" w:cs="Arial"/>
+                <w:color w:val="000000"/>
+              </w:rPr>
+              <w:t xml:space="preserve"> 2.5.3 release.</w:t>
             </w:r>
           </w:p>
         </w:tc>
@@ -4309,7 +5146,6 @@
               <w:rPr>
                 <w:rFonts w:ascii="Arial" w:hAnsi="Arial" w:cs="Arial"/>
               </w:rPr>
-              <w:lastRenderedPageBreak/>
               <w:t>Mike Hunter</w:t>
             </w:r>
           </w:p>
@@ -4378,8 +5214,21 @@
               <w:rPr>
                 <w:rFonts w:ascii="Arial" w:hAnsi="Arial" w:cs="Arial"/>
               </w:rPr>
-              <w:lastRenderedPageBreak/>
-              <w:t>83. Run Section 508 scan on caIntegrator QA Tier.</w:t>
+              <w:t xml:space="preserve">83. Run Section 508 scan on </w:t>
+            </w:r>
+            <w:proofErr w:type="spellStart"/>
+            <w:r>
+              <w:rPr>
+                <w:rFonts w:ascii="Arial" w:hAnsi="Arial" w:cs="Arial"/>
+              </w:rPr>
+              <w:t>caIntegrator</w:t>
+            </w:r>
+            <w:proofErr w:type="spellEnd"/>
+            <w:r>
+              <w:rPr>
+                <w:rFonts w:ascii="Arial" w:hAnsi="Arial" w:cs="Arial"/>
+              </w:rPr>
+              <w:t xml:space="preserve"> QA Tier.</w:t>
             </w:r>
           </w:p>
         </w:tc>
@@ -4474,7 +5323,35 @@
               <w:rPr>
                 <w:rFonts w:ascii="Arial" w:hAnsi="Arial" w:cs="Arial"/>
               </w:rPr>
-              <w:t>updating AHP on caArray STAGE and TRAINING to use GitHub.</w:t>
+              <w:t xml:space="preserve">updating AHP on </w:t>
+            </w:r>
+            <w:proofErr w:type="spellStart"/>
+            <w:r>
+              <w:rPr>
+                <w:rFonts w:ascii="Arial" w:hAnsi="Arial" w:cs="Arial"/>
+              </w:rPr>
+              <w:t>caArray</w:t>
+            </w:r>
+            <w:proofErr w:type="spellEnd"/>
+            <w:r>
+              <w:rPr>
+                <w:rFonts w:ascii="Arial" w:hAnsi="Arial" w:cs="Arial"/>
+              </w:rPr>
+              <w:t xml:space="preserve"> STAGE and TRAINING to use </w:t>
+            </w:r>
+            <w:proofErr w:type="spellStart"/>
+            <w:r>
+              <w:rPr>
+                <w:rFonts w:ascii="Arial" w:hAnsi="Arial" w:cs="Arial"/>
+              </w:rPr>
+              <w:t>GitHub</w:t>
+            </w:r>
+            <w:proofErr w:type="spellEnd"/>
+            <w:r>
+              <w:rPr>
+                <w:rFonts w:ascii="Arial" w:hAnsi="Arial" w:cs="Arial"/>
+              </w:rPr>
+              <w:t>.</w:t>
             </w:r>
           </w:p>
         </w:tc>
@@ -4563,7 +5440,42 @@
               <w:rPr>
                 <w:rFonts w:ascii="Arial" w:hAnsi="Arial" w:cs="Arial"/>
               </w:rPr>
-              <w:t>85. Contact Eva Shalley to find out if TRANSCEND plans to upgrade to the next release of caIntegrator.</w:t>
+              <w:t xml:space="preserve">85. Contact Eva </w:t>
+            </w:r>
+            <w:proofErr w:type="spellStart"/>
+            <w:r>
+              <w:rPr>
+                <w:rFonts w:ascii="Arial" w:hAnsi="Arial" w:cs="Arial"/>
+              </w:rPr>
+              <w:t>Shalley</w:t>
+            </w:r>
+            <w:proofErr w:type="spellEnd"/>
+            <w:r>
+              <w:rPr>
+                <w:rFonts w:ascii="Arial" w:hAnsi="Arial" w:cs="Arial"/>
+              </w:rPr>
+              <w:t xml:space="preserve"> to find out if TRANSCEND </w:t>
+            </w:r>
+            <w:r>
+              <w:rPr>
+                <w:rFonts w:ascii="Arial" w:hAnsi="Arial" w:cs="Arial"/>
+              </w:rPr>
+              <w:lastRenderedPageBreak/>
+              <w:t xml:space="preserve">plans to upgrade to the next release of </w:t>
+            </w:r>
+            <w:proofErr w:type="spellStart"/>
+            <w:r>
+              <w:rPr>
+                <w:rFonts w:ascii="Arial" w:hAnsi="Arial" w:cs="Arial"/>
+              </w:rPr>
+              <w:t>caIntegrator</w:t>
+            </w:r>
+            <w:proofErr w:type="spellEnd"/>
+            <w:r>
+              <w:rPr>
+                <w:rFonts w:ascii="Arial" w:hAnsi="Arial" w:cs="Arial"/>
+              </w:rPr>
+              <w:t>.</w:t>
             </w:r>
           </w:p>
         </w:tc>
@@ -4584,6 +5496,7 @@
               <w:rPr>
                 <w:rFonts w:ascii="Arial" w:hAnsi="Arial" w:cs="Arial"/>
               </w:rPr>
+              <w:lastRenderedPageBreak/>
               <w:t>Mike Hunter</w:t>
             </w:r>
           </w:p>
@@ -4652,7 +5565,36 @@
               <w:rPr>
                 <w:rFonts w:ascii="Arial" w:hAnsi="Arial" w:cs="Arial"/>
               </w:rPr>
-              <w:t xml:space="preserve">86. Invite Laxmi Lolla </w:t>
+              <w:lastRenderedPageBreak/>
+              <w:t xml:space="preserve">86. Invite </w:t>
+            </w:r>
+            <w:proofErr w:type="spellStart"/>
+            <w:r>
+              <w:rPr>
+                <w:rFonts w:ascii="Arial" w:hAnsi="Arial" w:cs="Arial"/>
+              </w:rPr>
+              <w:t>Laxmi</w:t>
+            </w:r>
+            <w:proofErr w:type="spellEnd"/>
+            <w:r>
+              <w:rPr>
+                <w:rFonts w:ascii="Arial" w:hAnsi="Arial" w:cs="Arial"/>
+              </w:rPr>
+              <w:t xml:space="preserve"> </w:t>
+            </w:r>
+            <w:proofErr w:type="spellStart"/>
+            <w:r>
+              <w:rPr>
+                <w:rFonts w:ascii="Arial" w:hAnsi="Arial" w:cs="Arial"/>
+              </w:rPr>
+              <w:t>Lolla</w:t>
+            </w:r>
+            <w:proofErr w:type="spellEnd"/>
+            <w:r>
+              <w:rPr>
+                <w:rFonts w:ascii="Arial" w:hAnsi="Arial" w:cs="Arial"/>
+              </w:rPr>
+              <w:t xml:space="preserve"> </w:t>
             </w:r>
             <w:r>
               <w:rPr>
@@ -4693,11 +5635,19 @@
                 <w:rFonts w:ascii="Arial" w:hAnsi="Arial" w:cs="Arial"/>
               </w:rPr>
             </w:pPr>
+            <w:proofErr w:type="spellStart"/>
             <w:r>
               <w:rPr>
                 <w:rFonts w:ascii="Arial" w:hAnsi="Arial" w:cs="Arial"/>
               </w:rPr>
-              <w:t>Ulli Wagner</w:t>
+              <w:t>Ulli</w:t>
+            </w:r>
+            <w:proofErr w:type="spellEnd"/>
+            <w:r>
+              <w:rPr>
+                <w:rFonts w:ascii="Arial" w:hAnsi="Arial" w:cs="Arial"/>
+              </w:rPr>
+              <w:t xml:space="preserve"> Wagner</w:t>
             </w:r>
           </w:p>
         </w:tc>
@@ -4744,6 +5694,131 @@
           </w:p>
         </w:tc>
       </w:tr>
+      <w:tr>
+        <w:trPr>
+          <w:trHeight w:val="270"/>
+        </w:trPr>
+        <w:tc>
+          <w:tcPr>
+            <w:tcW w:w="3167" w:type="dxa"/>
+            <w:shd w:val="clear" w:color="auto" w:fill="auto"/>
+          </w:tcPr>
+          <w:p>
+            <w:pPr>
+              <w:ind w:left="0"/>
+              <w:jc w:val="left"/>
+              <w:rPr>
+                <w:rFonts w:ascii="Arial" w:hAnsi="Arial" w:cs="Arial"/>
+              </w:rPr>
+            </w:pPr>
+            <w:r>
+              <w:rPr>
+                <w:rFonts w:ascii="Arial" w:hAnsi="Arial" w:cs="Arial"/>
+              </w:rPr>
+              <w:t xml:space="preserve">87. Clean up the backlog of issues in </w:t>
+            </w:r>
+            <w:proofErr w:type="spellStart"/>
+            <w:r>
+              <w:rPr>
+                <w:rFonts w:ascii="Arial" w:hAnsi="Arial" w:cs="Arial"/>
+              </w:rPr>
+              <w:t>Jira</w:t>
+            </w:r>
+            <w:proofErr w:type="spellEnd"/>
+            <w:r>
+              <w:rPr>
+                <w:rFonts w:ascii="Arial" w:hAnsi="Arial" w:cs="Arial"/>
+              </w:rPr>
+              <w:t xml:space="preserve"> for </w:t>
+            </w:r>
+            <w:proofErr w:type="spellStart"/>
+            <w:r>
+              <w:rPr>
+                <w:rFonts w:ascii="Arial" w:hAnsi="Arial" w:cs="Arial"/>
+              </w:rPr>
+              <w:t>caIntegrator</w:t>
+            </w:r>
+            <w:proofErr w:type="spellEnd"/>
+            <w:r>
+              <w:rPr>
+                <w:rFonts w:ascii="Arial" w:hAnsi="Arial" w:cs="Arial"/>
+              </w:rPr>
+              <w:t>.</w:t>
+            </w:r>
+          </w:p>
+        </w:tc>
+        <w:tc>
+          <w:tcPr>
+            <w:tcW w:w="3167" w:type="dxa"/>
+            <w:shd w:val="clear" w:color="auto" w:fill="auto"/>
+          </w:tcPr>
+          <w:p>
+            <w:pPr>
+              <w:ind w:left="0"/>
+              <w:jc w:val="center"/>
+              <w:rPr>
+                <w:rFonts w:ascii="Arial" w:hAnsi="Arial" w:cs="Arial"/>
+              </w:rPr>
+            </w:pPr>
+            <w:proofErr w:type="spellStart"/>
+            <w:r>
+              <w:rPr>
+                <w:rFonts w:ascii="Arial" w:hAnsi="Arial" w:cs="Arial"/>
+              </w:rPr>
+              <w:t>Mervi</w:t>
+            </w:r>
+            <w:proofErr w:type="spellEnd"/>
+            <w:r>
+              <w:rPr>
+                <w:rFonts w:ascii="Arial" w:hAnsi="Arial" w:cs="Arial"/>
+              </w:rPr>
+              <w:t>/Shine/Mike</w:t>
+            </w:r>
+          </w:p>
+        </w:tc>
+        <w:tc>
+          <w:tcPr>
+            <w:tcW w:w="1583" w:type="dxa"/>
+            <w:shd w:val="clear" w:color="auto" w:fill="auto"/>
+          </w:tcPr>
+          <w:p>
+            <w:pPr>
+              <w:ind w:left="0"/>
+              <w:jc w:val="center"/>
+              <w:rPr>
+                <w:rFonts w:ascii="Arial" w:hAnsi="Arial" w:cs="Arial"/>
+              </w:rPr>
+            </w:pPr>
+            <w:r>
+              <w:rPr>
+                <w:rFonts w:ascii="Arial" w:hAnsi="Arial" w:cs="Arial"/>
+              </w:rPr>
+              <w:t>5/21/2013</w:t>
+            </w:r>
+          </w:p>
+        </w:tc>
+        <w:tc>
+          <w:tcPr>
+            <w:tcW w:w="1584" w:type="dxa"/>
+            <w:shd w:val="clear" w:color="auto" w:fill="auto"/>
+          </w:tcPr>
+          <w:p>
+            <w:pPr>
+              <w:ind w:left="0"/>
+              <w:jc w:val="center"/>
+              <w:rPr>
+                <w:rFonts w:ascii="Arial" w:hAnsi="Arial" w:cs="Arial"/>
+              </w:rPr>
+            </w:pPr>
+            <w:r>
+              <w:rPr>
+                <w:rFonts w:ascii="Arial" w:hAnsi="Arial" w:cs="Arial"/>
+              </w:rPr>
+              <w:t>In Progress</w:t>
+            </w:r>
+          </w:p>
+        </w:tc>
+      </w:tr>
     </w:tbl>
     <w:p>
       <w:pPr>
@@ -4850,9 +5925,9 @@
       </w:r>
     </w:p>
     <w:sectPr>
-      <w:footerReference w:type="default" r:id="rId17"/>
-      <w:headerReference w:type="first" r:id="rId18"/>
-      <w:footerReference w:type="first" r:id="rId19"/>
+      <w:footerReference w:type="default" r:id="rId29"/>
+      <w:headerReference w:type="first" r:id="rId30"/>
+      <w:footerReference w:type="first" r:id="rId31"/>
       <w:type w:val="continuous"/>
       <w:pgSz w:w="12240" w:h="15840" w:code="1"/>
       <w:pgMar w:top="979" w:right="1440" w:bottom="648" w:left="1440" w:header="432" w:footer="432" w:gutter="0"/>
@@ -4986,7 +6061,7 @@
         <w:noProof/>
         <w:sz w:val="20"/>
       </w:rPr>
-      <w:t>4</w:t>
+      <w:t>6</w:t>
     </w:r>
     <w:r>
       <w:rPr>
@@ -5041,7 +6116,7 @@
         <w:noProof/>
         <w:sz w:val="20"/>
       </w:rPr>
-      <w:t>5</w:t>
+      <w:t>6</w:t>
     </w:r>
     <w:r>
       <w:rPr>
@@ -5361,17 +6436,17 @@
         <v:path o:extrusionok="f" gradientshapeok="t" o:connecttype="rect"/>
         <o:lock v:ext="edit" aspectratio="t"/>
       </v:shapetype>
-      <v:shape id="_x0000_i1075" type="#_x0000_t75" style="width:3in;height:3in" o:bullet="t"/>
+      <v:shape id="_x0000_i1096" type="#_x0000_t75" style="width:3in;height:3in" o:bullet="t"/>
     </w:pict>
   </w:numPicBullet>
   <w:numPicBullet w:numPicBulletId="1">
     <w:pict>
-      <v:shape id="_x0000_i1076" type="#_x0000_t75" style="width:3in;height:3in" o:bullet="t"/>
+      <v:shape id="_x0000_i1097" type="#_x0000_t75" style="width:3in;height:3in" o:bullet="t"/>
     </w:pict>
   </w:numPicBullet>
   <w:numPicBullet w:numPicBulletId="2">
     <w:pict>
-      <v:shape id="_x0000_i1077" type="#_x0000_t75" style="width:3in;height:3in" o:bullet="t"/>
+      <v:shape id="_x0000_i1098" type="#_x0000_t75" style="width:3in;height:3in" o:bullet="t"/>
     </w:pict>
   </w:numPicBullet>
   <w:abstractNum w:abstractNumId="0">
@@ -14866,7 +15941,7 @@
 </file>
 
 <file path=customXml/itemProps4.xml><?xml version="1.0" encoding="utf-8"?>
-<ds:datastoreItem xmlns:ds="http://schemas.openxmlformats.org/officeDocument/2006/customXml" ds:itemID="{19B922A6-F56B-F04A-8E7D-E9C9CB630C12}">
+<ds:datastoreItem xmlns:ds="http://schemas.openxmlformats.org/officeDocument/2006/customXml" ds:itemID="{68C18797-018A-234F-A0D8-83E01A13B249}">
   <ds:schemaRefs>
     <ds:schemaRef ds:uri="http://schemas.openxmlformats.org/officeDocument/2006/bibliography"/>
   </ds:schemaRefs>

</xml_diff>